<commit_message>
CV and projects changes
</commit_message>
<xml_diff>
--- a/ArtemYurchenkoCV.docx
+++ b/ArtemYurchenkoCV.docx
@@ -10,9 +10,9 @@
           <w:rFonts w:ascii="Georgia" w:hAnsi="Georgia"/>
           <w:b/>
           <w:bCs/>
-          <w:color w:val="E7E6E6" w:themeColor="background2"/>
-          <w:sz w:val="44"/>
-          <w:szCs w:val="44"/>
+          <w:color w:val="D9D9D9" w:themeColor="background1" w:themeShade="D9"/>
+          <w:sz w:val="36"/>
+          <w:szCs w:val="36"/>
           <w:lang w:val="en-US"/>
         </w:rPr>
       </w:pPr>
@@ -21,9 +21,9 @@
           <w:rFonts w:ascii="Georgia" w:hAnsi="Georgia"/>
           <w:b/>
           <w:bCs/>
-          <w:color w:val="E7E6E6" w:themeColor="background2"/>
-          <w:sz w:val="44"/>
-          <w:szCs w:val="44"/>
+          <w:color w:val="D9D9D9" w:themeColor="background1" w:themeShade="D9"/>
+          <w:sz w:val="36"/>
+          <w:szCs w:val="36"/>
           <w:lang w:val="en-US"/>
         </w:rPr>
         <w:t>Artem Yurchenko</w:t>
@@ -122,9 +122,10 @@
           <w:rFonts w:ascii="Georgia" w:hAnsi="Georgia"/>
           <w:b/>
           <w:bCs/>
-          <w:color w:val="689BE6"/>
-          <w:sz w:val="36"/>
-          <w:szCs w:val="36"/>
+          <w:color w:val="3D6093"/>
+          <w:sz w:val="32"/>
+          <w:szCs w:val="32"/>
+          <w:u w:val="single"/>
           <w:lang w:val="en-US"/>
         </w:rPr>
       </w:pPr>
@@ -133,12 +134,13 @@
           <w:rFonts w:ascii="Georgia" w:hAnsi="Georgia"/>
           <w:b/>
           <w:bCs/>
-          <w:color w:val="689BE6"/>
-          <w:sz w:val="36"/>
-          <w:szCs w:val="36"/>
-          <w:lang w:val="en-US"/>
-        </w:rPr>
-        <w:t>About:</w:t>
+          <w:color w:val="3D6093"/>
+          <w:sz w:val="32"/>
+          <w:szCs w:val="32"/>
+          <w:u w:val="single"/>
+          <w:lang w:val="en-US"/>
+        </w:rPr>
+        <w:t>About</w:t>
       </w:r>
     </w:p>
     <w:p>
@@ -149,16 +151,16 @@
         <w:spacing w:line="276" w:lineRule="auto"/>
         <w:rPr>
           <w:rFonts w:ascii="Georgia" w:hAnsi="Georgia"/>
-          <w:color w:val="D0CECE" w:themeColor="background2" w:themeShade="E6"/>
-          <w:sz w:val="28"/>
-          <w:szCs w:val="28"/>
-          <w:lang w:val="en-US"/>
-        </w:rPr>
-      </w:pPr>
-      <w:r>
-        <w:rPr>
-          <w:rFonts w:ascii="Georgia" w:hAnsi="Georgia"/>
-          <w:color w:val="D0CECE" w:themeColor="background2" w:themeShade="E6"/>
+          <w:color w:val="BFBFBF" w:themeColor="background1" w:themeShade="BF"/>
+          <w:sz w:val="28"/>
+          <w:szCs w:val="28"/>
+          <w:lang w:val="en-US"/>
+        </w:rPr>
+      </w:pPr>
+      <w:r>
+        <w:rPr>
+          <w:rFonts w:ascii="Georgia" w:hAnsi="Georgia"/>
+          <w:color w:val="BFBFBF" w:themeColor="background1" w:themeShade="BF"/>
           <w:sz w:val="28"/>
           <w:szCs w:val="28"/>
           <w:lang w:val="en-US"/>
@@ -168,7 +170,7 @@
       <w:r>
         <w:rPr>
           <w:rFonts w:ascii="Georgia" w:hAnsi="Georgia"/>
-          <w:color w:val="D0CECE" w:themeColor="background2" w:themeShade="E6"/>
+          <w:color w:val="BFBFBF" w:themeColor="background1" w:themeShade="BF"/>
           <w:sz w:val="28"/>
           <w:szCs w:val="28"/>
           <w:lang w:val="en-US"/>
@@ -184,16 +186,16 @@
         <w:spacing w:line="276" w:lineRule="auto"/>
         <w:rPr>
           <w:rFonts w:ascii="Georgia" w:hAnsi="Georgia"/>
-          <w:color w:val="D0CECE" w:themeColor="background2" w:themeShade="E6"/>
-          <w:sz w:val="28"/>
-          <w:szCs w:val="28"/>
-          <w:lang w:val="en-US"/>
-        </w:rPr>
-      </w:pPr>
-      <w:r>
-        <w:rPr>
-          <w:rFonts w:ascii="Georgia" w:hAnsi="Georgia"/>
-          <w:color w:val="D0CECE" w:themeColor="background2" w:themeShade="E6"/>
+          <w:color w:val="BFBFBF" w:themeColor="background1" w:themeShade="BF"/>
+          <w:sz w:val="28"/>
+          <w:szCs w:val="28"/>
+          <w:lang w:val="en-US"/>
+        </w:rPr>
+      </w:pPr>
+      <w:r>
+        <w:rPr>
+          <w:rFonts w:ascii="Georgia" w:hAnsi="Georgia"/>
+          <w:color w:val="BFBFBF" w:themeColor="background1" w:themeShade="BF"/>
           <w:sz w:val="28"/>
           <w:szCs w:val="28"/>
           <w:lang w:val="en-US"/>
@@ -206,16 +208,16 @@
         <w:spacing w:line="276" w:lineRule="auto"/>
         <w:rPr>
           <w:rFonts w:ascii="Georgia" w:hAnsi="Georgia"/>
-          <w:color w:val="D0CECE" w:themeColor="background2" w:themeShade="E6"/>
-          <w:sz w:val="28"/>
-          <w:szCs w:val="28"/>
-          <w:lang w:val="en-US"/>
-        </w:rPr>
-      </w:pPr>
-      <w:r>
-        <w:rPr>
-          <w:rFonts w:ascii="Georgia" w:hAnsi="Georgia"/>
-          <w:color w:val="D0CECE" w:themeColor="background2" w:themeShade="E6"/>
+          <w:color w:val="BFBFBF" w:themeColor="background1" w:themeShade="BF"/>
+          <w:sz w:val="28"/>
+          <w:szCs w:val="28"/>
+          <w:lang w:val="en-US"/>
+        </w:rPr>
+      </w:pPr>
+      <w:r>
+        <w:rPr>
+          <w:rFonts w:ascii="Georgia" w:hAnsi="Georgia"/>
+          <w:color w:val="BFBFBF" w:themeColor="background1" w:themeShade="BF"/>
           <w:sz w:val="28"/>
           <w:szCs w:val="28"/>
           <w:lang w:val="en-US"/>
@@ -226,7 +228,7 @@
       <w:r>
         <w:rPr>
           <w:rFonts w:ascii="Georgia" w:hAnsi="Georgia"/>
-          <w:color w:val="D0CECE" w:themeColor="background2" w:themeShade="E6"/>
+          <w:color w:val="BFBFBF" w:themeColor="background1" w:themeShade="BF"/>
           <w:sz w:val="28"/>
           <w:szCs w:val="28"/>
           <w:lang w:val="en-US"/>
@@ -237,7 +239,7 @@
       <w:r>
         <w:rPr>
           <w:rFonts w:ascii="Georgia" w:hAnsi="Georgia"/>
-          <w:color w:val="D0CECE" w:themeColor="background2" w:themeShade="E6"/>
+          <w:color w:val="BFBFBF" w:themeColor="background1" w:themeShade="BF"/>
           <w:sz w:val="28"/>
           <w:szCs w:val="28"/>
           <w:lang w:val="en-US"/>
@@ -252,9 +254,10 @@
           <w:rFonts w:ascii="Georgia" w:hAnsi="Georgia"/>
           <w:b/>
           <w:bCs/>
-          <w:color w:val="689BE6"/>
-          <w:sz w:val="36"/>
-          <w:szCs w:val="36"/>
+          <w:color w:val="3D6093"/>
+          <w:sz w:val="32"/>
+          <w:szCs w:val="32"/>
+          <w:u w:val="single"/>
           <w:lang w:val="en-US"/>
         </w:rPr>
       </w:pPr>
@@ -263,15 +266,14 @@
           <w:rFonts w:ascii="Georgia" w:hAnsi="Georgia"/>
           <w:b/>
           <w:bCs/>
-          <w:color w:val="689BE6"/>
-          <w:sz w:val="36"/>
-          <w:szCs w:val="36"/>
-          <w:lang w:val="en-US"/>
-        </w:rPr>
-        <w:t>Contacts:</w:t>
-      </w:r>
-      <w:bookmarkStart w:id="0" w:name="_GoBack"/>
-      <w:bookmarkEnd w:id="0"/>
+          <w:color w:val="3D6093"/>
+          <w:sz w:val="32"/>
+          <w:szCs w:val="32"/>
+          <w:u w:val="single"/>
+          <w:lang w:val="en-US"/>
+        </w:rPr>
+        <w:t>Contacts</w:t>
+      </w:r>
     </w:p>
     <w:p>
       <w:pPr>
@@ -298,7 +300,7 @@
         <mc:AlternateContent>
           <mc:Choice Requires="wps">
             <w:drawing>
-              <wp:anchor distT="45720" distB="45720" distL="114300" distR="114300" simplePos="0" relativeHeight="251660288" behindDoc="0" locked="0" layoutInCell="1" allowOverlap="1" wp14:anchorId="2A11BED7" wp14:editId="792F0125">
+              <wp:anchor distT="45720" distB="45720" distL="114300" distR="114300" simplePos="0" relativeHeight="251660288" behindDoc="0" locked="0" layoutInCell="1" allowOverlap="1" wp14:anchorId="2A11BED7" wp14:editId="055C969F">
                 <wp:simplePos x="0" y="0"/>
                 <wp:positionH relativeFrom="margin">
                   <wp:posOffset>4331335</wp:posOffset>
@@ -307,7 +309,7 @@
                   <wp:posOffset>133985</wp:posOffset>
                 </wp:positionV>
                 <wp:extent cx="2600325" cy="1404620"/>
-                <wp:effectExtent l="0" t="0" r="28575" b="22225"/>
+                <wp:effectExtent l="0" t="0" r="0" b="0"/>
                 <wp:wrapNone/>
                 <wp:docPr id="217" name="Надпись 2"/>
                 <wp:cNvGraphicFramePr>
@@ -329,9 +331,7 @@
                         </a:prstGeom>
                         <a:noFill/>
                         <a:ln w="9525">
-                          <a:solidFill>
-                            <a:srgbClr val="000000"/>
-                          </a:solidFill>
+                          <a:noFill/>
                           <a:miter lim="800000"/>
                           <a:headEnd/>
                           <a:tailEnd/>
@@ -346,7 +346,7 @@
                                 <w:rFonts w:ascii="Georgia" w:hAnsi="Georgia"/>
                                 <w:b/>
                                 <w:bCs/>
-                                <w:color w:val="689BE6"/>
+                                <w:color w:val="3D6093"/>
                                 <w:sz w:val="32"/>
                                 <w:szCs w:val="32"/>
                                 <w:lang w:val="en-US"/>
@@ -357,7 +357,7 @@
                                 <w:rFonts w:ascii="Georgia" w:hAnsi="Georgia"/>
                                 <w:b/>
                                 <w:bCs/>
-                                <w:color w:val="689BE6"/>
+                                <w:color w:val="3D6093"/>
                                 <w:sz w:val="32"/>
                                 <w:szCs w:val="32"/>
                                 <w:lang w:val="en-US"/>
@@ -370,7 +370,7 @@
                               <w:jc w:val="center"/>
                               <w:rPr>
                                 <w:rFonts w:ascii="Georgia" w:hAnsi="Georgia"/>
-                                <w:color w:val="D0CECE" w:themeColor="background2" w:themeShade="E6"/>
+                                <w:color w:val="D9D9D9" w:themeColor="background1" w:themeShade="D9"/>
                                 <w:sz w:val="28"/>
                                 <w:szCs w:val="28"/>
                                 <w:lang w:val="en-US"/>
@@ -379,7 +379,7 @@
                             <w:r>
                               <w:rPr>
                                 <w:rFonts w:ascii="Georgia" w:hAnsi="Georgia"/>
-                                <w:color w:val="D0CECE" w:themeColor="background2" w:themeShade="E6"/>
+                                <w:color w:val="D9D9D9" w:themeColor="background1" w:themeShade="D9"/>
                                 <w:sz w:val="28"/>
                                 <w:szCs w:val="28"/>
                                 <w:lang w:val="en-US"/>
@@ -389,7 +389,7 @@
                             <w:r>
                               <w:rPr>
                                 <w:rFonts w:ascii="Georgia" w:hAnsi="Georgia"/>
-                                <w:color w:val="D0CECE" w:themeColor="background2" w:themeShade="E6"/>
+                                <w:color w:val="D9D9D9" w:themeColor="background1" w:themeShade="D9"/>
                                 <w:sz w:val="28"/>
                                 <w:szCs w:val="28"/>
                                 <w:lang w:val="en-US"/>
@@ -399,7 +399,7 @@
                             <w:r>
                               <w:rPr>
                                 <w:rFonts w:ascii="Georgia" w:hAnsi="Georgia"/>
-                                <w:color w:val="D0CECE" w:themeColor="background2" w:themeShade="E6"/>
+                                <w:color w:val="D9D9D9" w:themeColor="background1" w:themeShade="D9"/>
                                 <w:sz w:val="28"/>
                                 <w:szCs w:val="28"/>
                                 <w:lang w:val="en-US"/>
@@ -409,13 +409,32 @@
                             <w:r>
                               <w:rPr>
                                 <w:rFonts w:ascii="Georgia" w:hAnsi="Georgia"/>
-                                <w:color w:val="D0CECE" w:themeColor="background2" w:themeShade="E6"/>
+                                <w:color w:val="D9D9D9" w:themeColor="background1" w:themeShade="D9"/>
                                 <w:sz w:val="28"/>
                                 <w:szCs w:val="28"/>
                                 <w:lang w:val="en-US"/>
                               </w:rPr>
                               <w:tab/>
-                              <w:t>2/5</w:t>
+                            </w:r>
+                            <w:r>
+                              <w:rPr>
+                                <w:rFonts w:ascii="Georgia" w:hAnsi="Georgia"/>
+                                <w:color w:val="D9D9D9" w:themeColor="background1" w:themeShade="D9"/>
+                                <w:sz w:val="28"/>
+                                <w:szCs w:val="28"/>
+                                <w:lang w:val="en-US"/>
+                              </w:rPr>
+                              <w:t>2</w:t>
+                            </w:r>
+                            <w:r>
+                              <w:rPr>
+                                <w:rFonts w:ascii="Georgia" w:hAnsi="Georgia"/>
+                                <w:color w:val="D9D9D9" w:themeColor="background1" w:themeShade="D9"/>
+                                <w:sz w:val="28"/>
+                                <w:szCs w:val="28"/>
+                                <w:lang w:val="en-US"/>
+                              </w:rPr>
+                              <w:t>/5</w:t>
                             </w:r>
                           </w:p>
                           <w:p>
@@ -423,7 +442,7 @@
                               <w:jc w:val="center"/>
                               <w:rPr>
                                 <w:rFonts w:ascii="Georgia" w:hAnsi="Georgia"/>
-                                <w:color w:val="D0CECE" w:themeColor="background2" w:themeShade="E6"/>
+                                <w:color w:val="D9D9D9" w:themeColor="background1" w:themeShade="D9"/>
                                 <w:sz w:val="28"/>
                                 <w:szCs w:val="28"/>
                                 <w:lang w:val="en-US"/>
@@ -432,7 +451,7 @@
                             <w:r>
                               <w:rPr>
                                 <w:rFonts w:ascii="Georgia" w:hAnsi="Georgia"/>
-                                <w:color w:val="D0CECE" w:themeColor="background2" w:themeShade="E6"/>
+                                <w:color w:val="D9D9D9" w:themeColor="background1" w:themeShade="D9"/>
                                 <w:sz w:val="28"/>
                                 <w:szCs w:val="28"/>
                                 <w:lang w:val="en-US"/>
@@ -442,7 +461,7 @@
                             <w:r>
                               <w:rPr>
                                 <w:rFonts w:ascii="Georgia" w:hAnsi="Georgia"/>
-                                <w:color w:val="D0CECE" w:themeColor="background2" w:themeShade="E6"/>
+                                <w:color w:val="D9D9D9" w:themeColor="background1" w:themeShade="D9"/>
                                 <w:sz w:val="28"/>
                                 <w:szCs w:val="28"/>
                                 <w:lang w:val="en-US"/>
@@ -452,7 +471,7 @@
                             <w:r>
                               <w:rPr>
                                 <w:rFonts w:ascii="Georgia" w:hAnsi="Georgia"/>
-                                <w:color w:val="D0CECE" w:themeColor="background2" w:themeShade="E6"/>
+                                <w:color w:val="D9D9D9" w:themeColor="background1" w:themeShade="D9"/>
                                 <w:sz w:val="28"/>
                                 <w:szCs w:val="28"/>
                                 <w:lang w:val="en-US"/>
@@ -462,13 +481,32 @@
                             <w:r>
                               <w:rPr>
                                 <w:rFonts w:ascii="Georgia" w:hAnsi="Georgia"/>
-                                <w:color w:val="D0CECE" w:themeColor="background2" w:themeShade="E6"/>
+                                <w:color w:val="D9D9D9" w:themeColor="background1" w:themeShade="D9"/>
                                 <w:sz w:val="28"/>
                                 <w:szCs w:val="28"/>
                                 <w:lang w:val="en-US"/>
                               </w:rPr>
                               <w:tab/>
-                              <w:t>2/5</w:t>
+                            </w:r>
+                            <w:r>
+                              <w:rPr>
+                                <w:rFonts w:ascii="Georgia" w:hAnsi="Georgia"/>
+                                <w:color w:val="D9D9D9" w:themeColor="background1" w:themeShade="D9"/>
+                                <w:sz w:val="28"/>
+                                <w:szCs w:val="28"/>
+                                <w:lang w:val="en-US"/>
+                              </w:rPr>
+                              <w:t>1</w:t>
+                            </w:r>
+                            <w:r>
+                              <w:rPr>
+                                <w:rFonts w:ascii="Georgia" w:hAnsi="Georgia"/>
+                                <w:color w:val="D9D9D9" w:themeColor="background1" w:themeShade="D9"/>
+                                <w:sz w:val="28"/>
+                                <w:szCs w:val="28"/>
+                                <w:lang w:val="en-US"/>
+                              </w:rPr>
+                              <w:t>/5</w:t>
                             </w:r>
                           </w:p>
                           <w:p>
@@ -476,7 +514,7 @@
                               <w:jc w:val="center"/>
                               <w:rPr>
                                 <w:rFonts w:ascii="Georgia" w:hAnsi="Georgia"/>
-                                <w:color w:val="D0CECE" w:themeColor="background2" w:themeShade="E6"/>
+                                <w:color w:val="D9D9D9" w:themeColor="background1" w:themeShade="D9"/>
                                 <w:sz w:val="28"/>
                                 <w:szCs w:val="28"/>
                                 <w:lang w:val="en-US"/>
@@ -485,17 +523,17 @@
                             <w:r>
                               <w:rPr>
                                 <w:rFonts w:ascii="Georgia" w:hAnsi="Georgia"/>
-                                <w:color w:val="D0CECE" w:themeColor="background2" w:themeShade="E6"/>
-                                <w:sz w:val="28"/>
-                                <w:szCs w:val="28"/>
-                                <w:lang w:val="en-US"/>
-                              </w:rPr>
-                              <w:t>Unity3D</w:t>
-                            </w:r>
-                            <w:r>
-                              <w:rPr>
-                                <w:rFonts w:ascii="Georgia" w:hAnsi="Georgia"/>
-                                <w:color w:val="D0CECE" w:themeColor="background2" w:themeShade="E6"/>
+                                <w:color w:val="D9D9D9" w:themeColor="background1" w:themeShade="D9"/>
+                                <w:sz w:val="28"/>
+                                <w:szCs w:val="28"/>
+                                <w:lang w:val="en-US"/>
+                              </w:rPr>
+                              <w:t>Golang</w:t>
+                            </w:r>
+                            <w:r>
+                              <w:rPr>
+                                <w:rFonts w:ascii="Georgia" w:hAnsi="Georgia"/>
+                                <w:color w:val="D9D9D9" w:themeColor="background1" w:themeShade="D9"/>
                                 <w:sz w:val="28"/>
                                 <w:szCs w:val="28"/>
                                 <w:lang w:val="en-US"/>
@@ -505,13 +543,13 @@
                             <w:r>
                               <w:rPr>
                                 <w:rFonts w:ascii="Georgia" w:hAnsi="Georgia"/>
-                                <w:color w:val="D0CECE" w:themeColor="background2" w:themeShade="E6"/>
+                                <w:color w:val="D9D9D9" w:themeColor="background1" w:themeShade="D9"/>
                                 <w:sz w:val="28"/>
                                 <w:szCs w:val="28"/>
                                 <w:lang w:val="en-US"/>
                               </w:rPr>
                               <w:tab/>
-                              <w:t>3/5</w:t>
+                              <w:t>2/5</w:t>
                             </w:r>
                           </w:p>
                           <w:p>
@@ -519,7 +557,7 @@
                               <w:jc w:val="center"/>
                               <w:rPr>
                                 <w:rFonts w:ascii="Georgia" w:hAnsi="Georgia"/>
-                                <w:color w:val="D0CECE" w:themeColor="background2" w:themeShade="E6"/>
+                                <w:color w:val="D9D9D9" w:themeColor="background1" w:themeShade="D9"/>
                                 <w:sz w:val="28"/>
                                 <w:szCs w:val="28"/>
                                 <w:lang w:val="en-US"/>
@@ -528,17 +566,17 @@
                             <w:r>
                               <w:rPr>
                                 <w:rFonts w:ascii="Georgia" w:hAnsi="Georgia"/>
-                                <w:color w:val="D0CECE" w:themeColor="background2" w:themeShade="E6"/>
-                                <w:sz w:val="28"/>
-                                <w:szCs w:val="28"/>
-                                <w:lang w:val="en-US"/>
-                              </w:rPr>
-                              <w:t>UE4</w:t>
-                            </w:r>
-                            <w:r>
-                              <w:rPr>
-                                <w:rFonts w:ascii="Georgia" w:hAnsi="Georgia"/>
-                                <w:color w:val="D0CECE" w:themeColor="background2" w:themeShade="E6"/>
+                                <w:color w:val="D9D9D9" w:themeColor="background1" w:themeShade="D9"/>
+                                <w:sz w:val="28"/>
+                                <w:szCs w:val="28"/>
+                                <w:lang w:val="en-US"/>
+                              </w:rPr>
+                              <w:t>Dart</w:t>
+                            </w:r>
+                            <w:r>
+                              <w:rPr>
+                                <w:rFonts w:ascii="Georgia" w:hAnsi="Georgia"/>
+                                <w:color w:val="D9D9D9" w:themeColor="background1" w:themeShade="D9"/>
                                 <w:sz w:val="28"/>
                                 <w:szCs w:val="28"/>
                                 <w:lang w:val="en-US"/>
@@ -548,7 +586,7 @@
                             <w:r>
                               <w:rPr>
                                 <w:rFonts w:ascii="Georgia" w:hAnsi="Georgia"/>
-                                <w:color w:val="D0CECE" w:themeColor="background2" w:themeShade="E6"/>
+                                <w:color w:val="D9D9D9" w:themeColor="background1" w:themeShade="D9"/>
                                 <w:sz w:val="28"/>
                                 <w:szCs w:val="28"/>
                                 <w:lang w:val="en-US"/>
@@ -558,7 +596,7 @@
                             <w:r>
                               <w:rPr>
                                 <w:rFonts w:ascii="Georgia" w:hAnsi="Georgia"/>
-                                <w:color w:val="D0CECE" w:themeColor="background2" w:themeShade="E6"/>
+                                <w:color w:val="D9D9D9" w:themeColor="background1" w:themeShade="D9"/>
                                 <w:sz w:val="28"/>
                                 <w:szCs w:val="28"/>
                                 <w:lang w:val="en-US"/>
@@ -572,7 +610,7 @@
                               <w:jc w:val="center"/>
                               <w:rPr>
                                 <w:rFonts w:ascii="Georgia" w:hAnsi="Georgia"/>
-                                <w:color w:val="D0CECE" w:themeColor="background2" w:themeShade="E6"/>
+                                <w:color w:val="D9D9D9" w:themeColor="background1" w:themeShade="D9"/>
                                 <w:sz w:val="28"/>
                                 <w:szCs w:val="28"/>
                                 <w:lang w:val="en-US"/>
@@ -581,43 +619,23 @@
                             <w:r>
                               <w:rPr>
                                 <w:rFonts w:ascii="Georgia" w:hAnsi="Georgia"/>
-                                <w:color w:val="D0CECE" w:themeColor="background2" w:themeShade="E6"/>
-                                <w:sz w:val="28"/>
-                                <w:szCs w:val="28"/>
-                                <w:lang w:val="en-US"/>
-                              </w:rPr>
-                              <w:t>GIT</w:t>
-                            </w:r>
-                            <w:r>
-                              <w:rPr>
-                                <w:rFonts w:ascii="Georgia" w:hAnsi="Georgia"/>
-                                <w:color w:val="D0CECE" w:themeColor="background2" w:themeShade="E6"/>
+                                <w:color w:val="D9D9D9" w:themeColor="background1" w:themeShade="D9"/>
+                                <w:sz w:val="28"/>
+                                <w:szCs w:val="28"/>
+                                <w:lang w:val="en-US"/>
+                              </w:rPr>
+                              <w:t>HTML5/CSS3</w:t>
+                            </w:r>
+                            <w:r>
+                              <w:rPr>
+                                <w:rFonts w:ascii="Georgia" w:hAnsi="Georgia"/>
+                                <w:color w:val="D9D9D9" w:themeColor="background1" w:themeShade="D9"/>
                                 <w:sz w:val="28"/>
                                 <w:szCs w:val="28"/>
                                 <w:lang w:val="en-US"/>
                               </w:rPr>
                               <w:tab/>
-                            </w:r>
-                            <w:r>
-                              <w:rPr>
-                                <w:rFonts w:ascii="Georgia" w:hAnsi="Georgia"/>
-                                <w:color w:val="D0CECE" w:themeColor="background2" w:themeShade="E6"/>
-                                <w:sz w:val="28"/>
-                                <w:szCs w:val="28"/>
-                                <w:lang w:val="en-US"/>
-                              </w:rPr>
-                              <w:tab/>
-                            </w:r>
-                            <w:r>
-                              <w:rPr>
-                                <w:rFonts w:ascii="Georgia" w:hAnsi="Georgia"/>
-                                <w:color w:val="D0CECE" w:themeColor="background2" w:themeShade="E6"/>
-                                <w:sz w:val="28"/>
-                                <w:szCs w:val="28"/>
-                                <w:lang w:val="en-US"/>
-                              </w:rPr>
-                              <w:tab/>
-                              <w:t>4/5</w:t>
+                              <w:t>3/5</w:t>
                             </w:r>
                           </w:p>
                           <w:p>
@@ -625,25 +643,52 @@
                               <w:jc w:val="center"/>
                               <w:rPr>
                                 <w:rFonts w:ascii="Georgia" w:hAnsi="Georgia"/>
-                                <w:b/>
-                                <w:bCs/>
-                                <w:color w:val="689BE6"/>
-                                <w:sz w:val="32"/>
-                                <w:szCs w:val="32"/>
+                                <w:color w:val="D9D9D9" w:themeColor="background1" w:themeShade="D9"/>
+                                <w:sz w:val="28"/>
+                                <w:szCs w:val="28"/>
                                 <w:lang w:val="en-US"/>
                               </w:rPr>
                             </w:pPr>
                             <w:r>
                               <w:rPr>
                                 <w:rFonts w:ascii="Georgia" w:hAnsi="Georgia"/>
-                                <w:b/>
-                                <w:bCs/>
-                                <w:color w:val="689BE6"/>
-                                <w:sz w:val="32"/>
-                                <w:szCs w:val="32"/>
-                                <w:lang w:val="en-US"/>
-                              </w:rPr>
-                              <w:t>Abilities</w:t>
+                                <w:color w:val="D9D9D9" w:themeColor="background1" w:themeShade="D9"/>
+                                <w:sz w:val="28"/>
+                                <w:szCs w:val="28"/>
+                                <w:lang w:val="en-US"/>
+                              </w:rPr>
+                              <w:t>MySQL</w:t>
+                            </w:r>
+                            <w:r>
+                              <w:rPr>
+                                <w:rFonts w:ascii="Georgia" w:hAnsi="Georgia"/>
+                                <w:color w:val="D9D9D9" w:themeColor="background1" w:themeShade="D9"/>
+                                <w:sz w:val="28"/>
+                                <w:szCs w:val="28"/>
+                                <w:lang w:val="en-US"/>
+                              </w:rPr>
+                              <w:tab/>
+                            </w:r>
+                            <w:r>
+                              <w:rPr>
+                                <w:rFonts w:ascii="Georgia" w:hAnsi="Georgia"/>
+                                <w:color w:val="D9D9D9" w:themeColor="background1" w:themeShade="D9"/>
+                                <w:sz w:val="28"/>
+                                <w:szCs w:val="28"/>
+                                <w:lang w:val="en-US"/>
+                              </w:rPr>
+                              <w:tab/>
+                              <w:t>3</w:t>
+                            </w:r>
+                            <w:r>
+                              <w:rPr>
+                                <w:rFonts w:ascii="Georgia" w:hAnsi="Georgia"/>
+                                <w:color w:val="D9D9D9" w:themeColor="background1" w:themeShade="D9"/>
+                                <w:sz w:val="28"/>
+                                <w:szCs w:val="28"/>
+                                <w:lang w:val="en-US"/>
+                              </w:rPr>
+                              <w:t>/5</w:t>
                             </w:r>
                           </w:p>
                           <w:p>
@@ -651,7 +696,7 @@
                               <w:jc w:val="center"/>
                               <w:rPr>
                                 <w:rFonts w:ascii="Georgia" w:hAnsi="Georgia"/>
-                                <w:color w:val="D0CECE" w:themeColor="background2" w:themeShade="E6"/>
+                                <w:color w:val="D9D9D9" w:themeColor="background1" w:themeShade="D9"/>
                                 <w:sz w:val="28"/>
                                 <w:szCs w:val="28"/>
                                 <w:lang w:val="en-US"/>
@@ -660,12 +705,23 @@
                             <w:r>
                               <w:rPr>
                                 <w:rFonts w:ascii="Georgia" w:hAnsi="Georgia"/>
-                                <w:color w:val="D0CECE" w:themeColor="background2" w:themeShade="E6"/>
-                                <w:sz w:val="28"/>
-                                <w:szCs w:val="28"/>
-                                <w:lang w:val="en-US"/>
-                              </w:rPr>
-                              <w:t>Self-organization</w:t>
+                                <w:color w:val="D9D9D9" w:themeColor="background1" w:themeShade="D9"/>
+                                <w:sz w:val="28"/>
+                                <w:szCs w:val="28"/>
+                                <w:lang w:val="en-US"/>
+                              </w:rPr>
+                              <w:t>PostgreSQL</w:t>
+                            </w:r>
+                            <w:r>
+                              <w:rPr>
+                                <w:rFonts w:ascii="Georgia" w:hAnsi="Georgia"/>
+                                <w:color w:val="D9D9D9" w:themeColor="background1" w:themeShade="D9"/>
+                                <w:sz w:val="28"/>
+                                <w:szCs w:val="28"/>
+                                <w:lang w:val="en-US"/>
+                              </w:rPr>
+                              <w:tab/>
+                              <w:t>3/5</w:t>
                             </w:r>
                           </w:p>
                           <w:p>
@@ -673,7 +729,7 @@
                               <w:jc w:val="center"/>
                               <w:rPr>
                                 <w:rFonts w:ascii="Georgia" w:hAnsi="Georgia"/>
-                                <w:color w:val="D0CECE" w:themeColor="background2" w:themeShade="E6"/>
+                                <w:color w:val="D9D9D9" w:themeColor="background1" w:themeShade="D9"/>
                                 <w:sz w:val="28"/>
                                 <w:szCs w:val="28"/>
                                 <w:lang w:val="en-US"/>
@@ -682,12 +738,43 @@
                             <w:r>
                               <w:rPr>
                                 <w:rFonts w:ascii="Georgia" w:hAnsi="Georgia"/>
-                                <w:color w:val="D0CECE" w:themeColor="background2" w:themeShade="E6"/>
-                                <w:sz w:val="28"/>
-                                <w:szCs w:val="28"/>
-                                <w:lang w:val="en-US"/>
-                              </w:rPr>
-                              <w:t>Creativity</w:t>
+                                <w:color w:val="D9D9D9" w:themeColor="background1" w:themeShade="D9"/>
+                                <w:sz w:val="28"/>
+                                <w:szCs w:val="28"/>
+                                <w:lang w:val="en-US"/>
+                              </w:rPr>
+                              <w:t>GIT</w:t>
+                            </w:r>
+                            <w:r>
+                              <w:rPr>
+                                <w:rFonts w:ascii="Georgia" w:hAnsi="Georgia"/>
+                                <w:color w:val="D9D9D9" w:themeColor="background1" w:themeShade="D9"/>
+                                <w:sz w:val="28"/>
+                                <w:szCs w:val="28"/>
+                                <w:lang w:val="en-US"/>
+                              </w:rPr>
+                              <w:tab/>
+                            </w:r>
+                            <w:r>
+                              <w:rPr>
+                                <w:rFonts w:ascii="Georgia" w:hAnsi="Georgia"/>
+                                <w:color w:val="D9D9D9" w:themeColor="background1" w:themeShade="D9"/>
+                                <w:sz w:val="28"/>
+                                <w:szCs w:val="28"/>
+                                <w:lang w:val="en-US"/>
+                              </w:rPr>
+                              <w:tab/>
+                            </w:r>
+                            <w:r>
+                              <w:rPr>
+                                <w:rFonts w:ascii="Georgia" w:hAnsi="Georgia"/>
+                                <w:color w:val="D9D9D9" w:themeColor="background1" w:themeShade="D9"/>
+                                <w:sz w:val="28"/>
+                                <w:szCs w:val="28"/>
+                                <w:lang w:val="en-US"/>
+                              </w:rPr>
+                              <w:tab/>
+                              <w:t>4/5</w:t>
                             </w:r>
                           </w:p>
                           <w:p>
@@ -695,7 +782,7 @@
                               <w:jc w:val="center"/>
                               <w:rPr>
                                 <w:rFonts w:ascii="Georgia" w:hAnsi="Georgia"/>
-                                <w:color w:val="D0CECE" w:themeColor="background2" w:themeShade="E6"/>
+                                <w:color w:val="D9D9D9" w:themeColor="background1" w:themeShade="D9"/>
                                 <w:sz w:val="28"/>
                                 <w:szCs w:val="28"/>
                                 <w:lang w:val="en-US"/>
@@ -704,12 +791,33 @@
                             <w:r>
                               <w:rPr>
                                 <w:rFonts w:ascii="Georgia" w:hAnsi="Georgia"/>
-                                <w:color w:val="D0CECE" w:themeColor="background2" w:themeShade="E6"/>
-                                <w:sz w:val="28"/>
-                                <w:szCs w:val="28"/>
-                                <w:lang w:val="en-US"/>
-                              </w:rPr>
-                              <w:t>Self-study</w:t>
+                                <w:color w:val="D9D9D9" w:themeColor="background1" w:themeShade="D9"/>
+                                <w:sz w:val="28"/>
+                                <w:szCs w:val="28"/>
+                                <w:lang w:val="en-US"/>
+                              </w:rPr>
+                              <w:t>Linux</w:t>
+                            </w:r>
+                            <w:r>
+                              <w:rPr>
+                                <w:rFonts w:ascii="Georgia" w:hAnsi="Georgia"/>
+                                <w:color w:val="D9D9D9" w:themeColor="background1" w:themeShade="D9"/>
+                                <w:sz w:val="28"/>
+                                <w:szCs w:val="28"/>
+                                <w:lang w:val="en-US"/>
+                              </w:rPr>
+                              <w:tab/>
+                            </w:r>
+                            <w:r>
+                              <w:rPr>
+                                <w:rFonts w:ascii="Georgia" w:hAnsi="Georgia"/>
+                                <w:color w:val="D9D9D9" w:themeColor="background1" w:themeShade="D9"/>
+                                <w:sz w:val="28"/>
+                                <w:szCs w:val="28"/>
+                                <w:lang w:val="en-US"/>
+                              </w:rPr>
+                              <w:tab/>
+                              <w:t>2/5</w:t>
                             </w:r>
                           </w:p>
                           <w:p>
@@ -719,7 +827,7 @@
                                 <w:rFonts w:ascii="Georgia" w:hAnsi="Georgia"/>
                                 <w:b/>
                                 <w:bCs/>
-                                <w:color w:val="689BE6"/>
+                                <w:color w:val="3D6093"/>
                                 <w:sz w:val="32"/>
                                 <w:szCs w:val="32"/>
                                 <w:lang w:val="en-US"/>
@@ -730,12 +838,12 @@
                                 <w:rFonts w:ascii="Georgia" w:hAnsi="Georgia"/>
                                 <w:b/>
                                 <w:bCs/>
-                                <w:color w:val="689BE6"/>
+                                <w:color w:val="3D6093"/>
                                 <w:sz w:val="32"/>
                                 <w:szCs w:val="32"/>
                                 <w:lang w:val="en-US"/>
                               </w:rPr>
-                              <w:t>Languages</w:t>
+                              <w:t>Abilities</w:t>
                             </w:r>
                           </w:p>
                           <w:p>
@@ -743,7 +851,7 @@
                               <w:jc w:val="center"/>
                               <w:rPr>
                                 <w:rFonts w:ascii="Georgia" w:hAnsi="Georgia"/>
-                                <w:color w:val="D0CECE" w:themeColor="background2" w:themeShade="E6"/>
+                                <w:color w:val="BFBFBF" w:themeColor="background1" w:themeShade="BF"/>
                                 <w:sz w:val="28"/>
                                 <w:szCs w:val="28"/>
                                 <w:lang w:val="en-US"/>
@@ -752,23 +860,12 @@
                             <w:r>
                               <w:rPr>
                                 <w:rFonts w:ascii="Georgia" w:hAnsi="Georgia"/>
-                                <w:color w:val="D0CECE" w:themeColor="background2" w:themeShade="E6"/>
-                                <w:sz w:val="28"/>
-                                <w:szCs w:val="28"/>
-                                <w:lang w:val="en-US"/>
-                              </w:rPr>
-                              <w:t>Polish</w:t>
-                            </w:r>
-                            <w:r>
-                              <w:rPr>
-                                <w:rFonts w:ascii="Georgia" w:hAnsi="Georgia"/>
-                                <w:color w:val="D0CECE" w:themeColor="background2" w:themeShade="E6"/>
-                                <w:sz w:val="28"/>
-                                <w:szCs w:val="28"/>
-                                <w:lang w:val="en-US"/>
-                              </w:rPr>
-                              <w:tab/>
-                              <w:t xml:space="preserve">       4/5</w:t>
+                                <w:color w:val="BFBFBF" w:themeColor="background1" w:themeShade="BF"/>
+                                <w:sz w:val="28"/>
+                                <w:szCs w:val="28"/>
+                                <w:lang w:val="en-US"/>
+                              </w:rPr>
+                              <w:t>Self-organization</w:t>
                             </w:r>
                           </w:p>
                           <w:p>
@@ -776,7 +873,7 @@
                               <w:jc w:val="center"/>
                               <w:rPr>
                                 <w:rFonts w:ascii="Georgia" w:hAnsi="Georgia"/>
-                                <w:color w:val="D0CECE" w:themeColor="background2" w:themeShade="E6"/>
+                                <w:color w:val="BFBFBF" w:themeColor="background1" w:themeShade="BF"/>
                                 <w:sz w:val="28"/>
                                 <w:szCs w:val="28"/>
                                 <w:lang w:val="en-US"/>
@@ -785,23 +882,12 @@
                             <w:r>
                               <w:rPr>
                                 <w:rFonts w:ascii="Georgia" w:hAnsi="Georgia"/>
-                                <w:color w:val="D0CECE" w:themeColor="background2" w:themeShade="E6"/>
-                                <w:sz w:val="28"/>
-                                <w:szCs w:val="28"/>
-                                <w:lang w:val="en-US"/>
-                              </w:rPr>
-                              <w:t>English</w:t>
-                            </w:r>
-                            <w:r>
-                              <w:rPr>
-                                <w:rFonts w:ascii="Georgia" w:hAnsi="Georgia"/>
-                                <w:color w:val="D0CECE" w:themeColor="background2" w:themeShade="E6"/>
-                                <w:sz w:val="28"/>
-                                <w:szCs w:val="28"/>
-                                <w:lang w:val="en-US"/>
-                              </w:rPr>
-                              <w:tab/>
-                              <w:t xml:space="preserve">       3/5</w:t>
+                                <w:color w:val="BFBFBF" w:themeColor="background1" w:themeShade="BF"/>
+                                <w:sz w:val="28"/>
+                                <w:szCs w:val="28"/>
+                                <w:lang w:val="en-US"/>
+                              </w:rPr>
+                              <w:t>Creativity</w:t>
                             </w:r>
                           </w:p>
                           <w:p>
@@ -809,7 +895,7 @@
                               <w:jc w:val="center"/>
                               <w:rPr>
                                 <w:rFonts w:ascii="Georgia" w:hAnsi="Georgia"/>
-                                <w:color w:val="D0CECE" w:themeColor="background2" w:themeShade="E6"/>
+                                <w:color w:val="BFBFBF" w:themeColor="background1" w:themeShade="BF"/>
                                 <w:sz w:val="28"/>
                                 <w:szCs w:val="28"/>
                                 <w:lang w:val="en-US"/>
@@ -818,7 +904,121 @@
                             <w:r>
                               <w:rPr>
                                 <w:rFonts w:ascii="Georgia" w:hAnsi="Georgia"/>
-                                <w:color w:val="D0CECE" w:themeColor="background2" w:themeShade="E6"/>
+                                <w:color w:val="BFBFBF" w:themeColor="background1" w:themeShade="BF"/>
+                                <w:sz w:val="28"/>
+                                <w:szCs w:val="28"/>
+                                <w:lang w:val="en-US"/>
+                              </w:rPr>
+                              <w:t>Self-study</w:t>
+                            </w:r>
+                          </w:p>
+                          <w:p>
+                            <w:pPr>
+                              <w:jc w:val="center"/>
+                              <w:rPr>
+                                <w:rFonts w:ascii="Georgia" w:hAnsi="Georgia"/>
+                                <w:b/>
+                                <w:bCs/>
+                                <w:color w:val="3D6093"/>
+                                <w:sz w:val="32"/>
+                                <w:szCs w:val="32"/>
+                                <w:lang w:val="en-US"/>
+                              </w:rPr>
+                            </w:pPr>
+                            <w:r>
+                              <w:rPr>
+                                <w:rFonts w:ascii="Georgia" w:hAnsi="Georgia"/>
+                                <w:b/>
+                                <w:bCs/>
+                                <w:color w:val="3D6093"/>
+                                <w:sz w:val="32"/>
+                                <w:szCs w:val="32"/>
+                                <w:lang w:val="en-US"/>
+                              </w:rPr>
+                              <w:t>Languages</w:t>
+                            </w:r>
+                          </w:p>
+                          <w:p>
+                            <w:pPr>
+                              <w:jc w:val="center"/>
+                              <w:rPr>
+                                <w:rFonts w:ascii="Georgia" w:hAnsi="Georgia"/>
+                                <w:color w:val="BFBFBF" w:themeColor="background1" w:themeShade="BF"/>
+                                <w:sz w:val="28"/>
+                                <w:szCs w:val="28"/>
+                                <w:lang w:val="en-US"/>
+                              </w:rPr>
+                            </w:pPr>
+                            <w:r>
+                              <w:rPr>
+                                <w:rFonts w:ascii="Georgia" w:hAnsi="Georgia"/>
+                                <w:color w:val="BFBFBF" w:themeColor="background1" w:themeShade="BF"/>
+                                <w:sz w:val="28"/>
+                                <w:szCs w:val="28"/>
+                                <w:lang w:val="en-US"/>
+                              </w:rPr>
+                              <w:t>Polish</w:t>
+                            </w:r>
+                            <w:r>
+                              <w:rPr>
+                                <w:rFonts w:ascii="Georgia" w:hAnsi="Georgia"/>
+                                <w:color w:val="BFBFBF" w:themeColor="background1" w:themeShade="BF"/>
+                                <w:sz w:val="28"/>
+                                <w:szCs w:val="28"/>
+                                <w:lang w:val="en-US"/>
+                              </w:rPr>
+                              <w:tab/>
+                              <w:t xml:space="preserve">       4/5</w:t>
+                            </w:r>
+                          </w:p>
+                          <w:p>
+                            <w:pPr>
+                              <w:jc w:val="center"/>
+                              <w:rPr>
+                                <w:rFonts w:ascii="Georgia" w:hAnsi="Georgia"/>
+                                <w:color w:val="BFBFBF" w:themeColor="background1" w:themeShade="BF"/>
+                                <w:sz w:val="28"/>
+                                <w:szCs w:val="28"/>
+                                <w:lang w:val="en-US"/>
+                              </w:rPr>
+                            </w:pPr>
+                            <w:r>
+                              <w:rPr>
+                                <w:rFonts w:ascii="Georgia" w:hAnsi="Georgia"/>
+                                <w:color w:val="BFBFBF" w:themeColor="background1" w:themeShade="BF"/>
+                                <w:sz w:val="28"/>
+                                <w:szCs w:val="28"/>
+                                <w:lang w:val="en-US"/>
+                              </w:rPr>
+                              <w:t>English</w:t>
+                            </w:r>
+                            <w:r>
+                              <w:rPr>
+                                <w:rFonts w:ascii="Georgia" w:hAnsi="Georgia"/>
+                                <w:color w:val="BFBFBF" w:themeColor="background1" w:themeShade="BF"/>
+                                <w:sz w:val="28"/>
+                                <w:szCs w:val="28"/>
+                                <w:lang w:val="en-US"/>
+                              </w:rPr>
+                              <w:tab/>
+                              <w:t xml:space="preserve">       3/5</w:t>
+                            </w:r>
+                          </w:p>
+                          <w:p>
+                            <w:pPr>
+                              <w:jc w:val="center"/>
+                              <w:rPr>
+                                <w:rFonts w:ascii="Georgia" w:hAnsi="Georgia"/>
+                                <w:color w:val="BFBFBF" w:themeColor="background1" w:themeShade="BF"/>
+                                <w:sz w:val="28"/>
+                                <w:szCs w:val="28"/>
+                                <w:lang w:val="en-US"/>
+                              </w:rPr>
+                            </w:pPr>
+                            <w:r>
+                              <w:rPr>
+                                <w:rFonts w:ascii="Georgia" w:hAnsi="Georgia"/>
+                                <w:color w:val="BFBFBF" w:themeColor="background1" w:themeShade="BF"/>
                                 <w:sz w:val="28"/>
                                 <w:szCs w:val="28"/>
                                 <w:lang w:val="en-US"/>
@@ -828,7 +1028,7 @@
                             <w:r>
                               <w:rPr>
                                 <w:rFonts w:ascii="Georgia" w:hAnsi="Georgia"/>
-                                <w:color w:val="D0CECE" w:themeColor="background2" w:themeShade="E6"/>
+                                <w:color w:val="BFBFBF" w:themeColor="background1" w:themeShade="BF"/>
                                 <w:sz w:val="28"/>
                                 <w:szCs w:val="28"/>
                                 <w:lang w:val="en-US"/>
@@ -839,7 +1039,7 @@
                             <w:r>
                               <w:rPr>
                                 <w:rFonts w:ascii="Georgia" w:hAnsi="Georgia"/>
-                                <w:color w:val="D0CECE" w:themeColor="background2" w:themeShade="E6"/>
+                                <w:color w:val="BFBFBF" w:themeColor="background1" w:themeShade="BF"/>
                                 <w:sz w:val="28"/>
                                 <w:szCs w:val="28"/>
                                 <w:lang w:val="en-US"/>
@@ -849,7 +1049,7 @@
                             <w:r>
                               <w:rPr>
                                 <w:rFonts w:ascii="Georgia" w:hAnsi="Georgia"/>
-                                <w:color w:val="D0CECE" w:themeColor="background2" w:themeShade="E6"/>
+                                <w:color w:val="BFBFBF" w:themeColor="background1" w:themeShade="BF"/>
                                 <w:sz w:val="28"/>
                                 <w:szCs w:val="28"/>
                                 <w:lang w:val="en-US"/>
@@ -862,7 +1062,7 @@
                               <w:ind w:firstLine="709"/>
                               <w:rPr>
                                 <w:rFonts w:ascii="Georgia" w:hAnsi="Georgia"/>
-                                <w:color w:val="D0CECE" w:themeColor="background2" w:themeShade="E6"/>
+                                <w:color w:val="BFBFBF" w:themeColor="background1" w:themeShade="BF"/>
                                 <w:sz w:val="28"/>
                                 <w:szCs w:val="28"/>
                                 <w:lang w:val="en-US"/>
@@ -871,147 +1071,33 @@
                             <w:r>
                               <w:rPr>
                                 <w:rFonts w:ascii="Georgia" w:hAnsi="Georgia"/>
-                                <w:color w:val="D0CECE" w:themeColor="background2" w:themeShade="E6"/>
-                                <w:sz w:val="28"/>
-                                <w:szCs w:val="28"/>
-                                <w:lang w:val="en-US"/>
-                              </w:rPr>
-                              <w:t xml:space="preserve">Ukrainian      </w:t>
-                            </w:r>
-                            <w:r>
-                              <w:rPr>
-                                <w:rFonts w:ascii="Georgia" w:hAnsi="Georgia"/>
-                                <w:color w:val="D0CECE" w:themeColor="background2" w:themeShade="E6"/>
-                                <w:sz w:val="28"/>
-                                <w:szCs w:val="28"/>
-                                <w:lang w:val="en-US"/>
-                              </w:rPr>
-                              <w:t xml:space="preserve"> </w:t>
-                            </w:r>
-                            <w:r>
-                              <w:rPr>
-                                <w:rFonts w:ascii="Georgia" w:hAnsi="Georgia"/>
-                                <w:color w:val="D0CECE" w:themeColor="background2" w:themeShade="E6"/>
-                                <w:sz w:val="28"/>
-                                <w:szCs w:val="28"/>
-                                <w:lang w:val="en-US"/>
-                              </w:rPr>
-                              <w:t xml:space="preserve">   </w:t>
-                            </w:r>
-                            <w:r>
-                              <w:rPr>
-                                <w:rFonts w:ascii="Georgia" w:hAnsi="Georgia"/>
-                                <w:color w:val="D0CECE" w:themeColor="background2" w:themeShade="E6"/>
+                                <w:color w:val="BFBFBF" w:themeColor="background1" w:themeShade="BF"/>
+                                <w:sz w:val="28"/>
+                                <w:szCs w:val="28"/>
+                                <w:lang w:val="en-US"/>
+                              </w:rPr>
+                              <w:t>Ukrainian</w:t>
+                            </w:r>
+                            <w:r>
+                              <w:rPr>
+                                <w:rFonts w:ascii="Georgia" w:hAnsi="Georgia"/>
+                                <w:color w:val="BFBFBF" w:themeColor="background1" w:themeShade="BF"/>
+                                <w:sz w:val="28"/>
+                                <w:szCs w:val="28"/>
+                                <w:lang w:val="en-US"/>
+                              </w:rPr>
+                              <w:t xml:space="preserve">          </w:t>
+                            </w:r>
+                            <w:r>
+                              <w:rPr>
+                                <w:rFonts w:ascii="Georgia" w:hAnsi="Georgia"/>
+                                <w:color w:val="BFBFBF" w:themeColor="background1" w:themeShade="BF"/>
                                 <w:sz w:val="28"/>
                                 <w:szCs w:val="28"/>
                                 <w:lang w:val="en-US"/>
                               </w:rPr>
                               <w:t>5/5</w:t>
                             </w:r>
-                          </w:p>
-                          <w:p>
-                            <w:pPr>
-                              <w:jc w:val="center"/>
-                              <w:rPr>
-                                <w:rFonts w:ascii="Georgia" w:hAnsi="Georgia"/>
-                                <w:b/>
-                                <w:bCs/>
-                                <w:color w:val="689BE6"/>
-                                <w:sz w:val="32"/>
-                                <w:szCs w:val="32"/>
-                                <w:lang w:val="en-US"/>
-                              </w:rPr>
-                            </w:pPr>
-                            <w:r>
-                              <w:rPr>
-                                <w:rFonts w:ascii="Georgia" w:hAnsi="Georgia"/>
-                                <w:b/>
-                                <w:bCs/>
-                                <w:color w:val="689BE6"/>
-                                <w:sz w:val="32"/>
-                                <w:szCs w:val="32"/>
-                                <w:lang w:val="en-US"/>
-                              </w:rPr>
-                              <w:t>Hobbies</w:t>
-                            </w:r>
-                          </w:p>
-                          <w:p>
-                            <w:pPr>
-                              <w:jc w:val="center"/>
-                              <w:rPr>
-                                <w:rFonts w:ascii="Georgia" w:hAnsi="Georgia"/>
-                                <w:color w:val="E7E6E6" w:themeColor="background2"/>
-                                <w:sz w:val="28"/>
-                                <w:szCs w:val="28"/>
-                                <w:lang w:val="en-US"/>
-                              </w:rPr>
-                            </w:pPr>
-                            <w:r>
-                              <w:rPr>
-                                <w:rFonts w:ascii="Georgia" w:hAnsi="Georgia"/>
-                                <w:color w:val="E7E6E6" w:themeColor="background2"/>
-                                <w:sz w:val="28"/>
-                                <w:szCs w:val="28"/>
-                                <w:lang w:val="en-US"/>
-                              </w:rPr>
-                              <w:t>Math</w:t>
-                            </w:r>
-                          </w:p>
-                          <w:p>
-                            <w:pPr>
-                              <w:jc w:val="center"/>
-                              <w:rPr>
-                                <w:rFonts w:ascii="Georgia" w:hAnsi="Georgia"/>
-                                <w:color w:val="E7E6E6" w:themeColor="background2"/>
-                                <w:sz w:val="28"/>
-                                <w:szCs w:val="28"/>
-                                <w:lang w:val="en-US"/>
-                              </w:rPr>
-                            </w:pPr>
-                            <w:r>
-                              <w:rPr>
-                                <w:rFonts w:ascii="Georgia" w:hAnsi="Georgia"/>
-                                <w:color w:val="E7E6E6" w:themeColor="background2"/>
-                                <w:sz w:val="28"/>
-                                <w:szCs w:val="28"/>
-                                <w:lang w:val="en-US"/>
-                              </w:rPr>
-                              <w:t>PC building</w:t>
-                            </w:r>
-                          </w:p>
-                          <w:p>
-                            <w:pPr>
-                              <w:jc w:val="center"/>
-                              <w:rPr>
-                                <w:rFonts w:ascii="Georgia" w:hAnsi="Georgia"/>
-                                <w:color w:val="E7E6E6" w:themeColor="background2"/>
-                                <w:sz w:val="28"/>
-                                <w:szCs w:val="28"/>
-                                <w:lang w:val="en-US"/>
-                              </w:rPr>
-                            </w:pPr>
-                            <w:r>
-                              <w:rPr>
-                                <w:rFonts w:ascii="Georgia" w:hAnsi="Georgia"/>
-                                <w:color w:val="E7E6E6" w:themeColor="background2"/>
-                                <w:sz w:val="28"/>
-                                <w:szCs w:val="28"/>
-                                <w:lang w:val="en-US"/>
-                              </w:rPr>
-                              <w:t>Electro swing</w:t>
-                            </w:r>
-                          </w:p>
-                          <w:p>
-                            <w:pPr>
-                              <w:jc w:val="center"/>
-                              <w:rPr>
-                                <w:rFonts w:ascii="Georgia" w:hAnsi="Georgia"/>
-                                <w:color w:val="D0CECE" w:themeColor="background2" w:themeShade="E6"/>
-                                <w:sz w:val="28"/>
-                                <w:szCs w:val="28"/>
-                                <w:lang w:val="en-US"/>
-                              </w:rPr>
-                            </w:pPr>
                           </w:p>
                           <w:p>
                             <w:pPr>
@@ -1048,7 +1134,7 @@
                 <v:stroke joinstyle="miter"/>
                 <v:path gradientshapeok="t" o:connecttype="rect"/>
               </v:shapetype>
-              <v:shape id="Надпись 2" o:spid="_x0000_s1026" type="#_x0000_t202" style="position:absolute;margin-left:341.05pt;margin-top:10.55pt;width:204.75pt;height:110.6pt;z-index:251660288;visibility:visible;mso-wrap-style:square;mso-width-percent:0;mso-height-percent:200;mso-wrap-distance-left:9pt;mso-wrap-distance-top:3.6pt;mso-wrap-distance-right:9pt;mso-wrap-distance-bottom:3.6pt;mso-position-horizontal:absolute;mso-position-horizontal-relative:margin;mso-position-vertical:absolute;mso-position-vertical-relative:text;mso-width-percent:0;mso-height-percent:200;mso-width-relative:margin;mso-height-relative:margin;v-text-anchor:top" o:gfxdata="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" filled="f">
+              <v:shape id="Надпись 2" o:spid="_x0000_s1026" type="#_x0000_t202" style="position:absolute;margin-left:341.05pt;margin-top:10.55pt;width:204.75pt;height:110.6pt;z-index:251660288;visibility:visible;mso-wrap-style:square;mso-width-percent:0;mso-height-percent:200;mso-wrap-distance-left:9pt;mso-wrap-distance-top:3.6pt;mso-wrap-distance-right:9pt;mso-wrap-distance-bottom:3.6pt;mso-position-horizontal:absolute;mso-position-horizontal-relative:margin;mso-position-vertical:absolute;mso-position-vertical-relative:text;mso-width-percent:0;mso-height-percent:200;mso-width-relative:margin;mso-height-relative:margin;v-text-anchor:top" o:gfxdata="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" filled="f" stroked="f">
                 <v:textbox style="mso-fit-shape-to-text:t">
                   <w:txbxContent>
                     <w:p>
@@ -1058,7 +1144,7 @@
                           <w:rFonts w:ascii="Georgia" w:hAnsi="Georgia"/>
                           <w:b/>
                           <w:bCs/>
-                          <w:color w:val="689BE6"/>
+                          <w:color w:val="3D6093"/>
                           <w:sz w:val="32"/>
                           <w:szCs w:val="32"/>
                           <w:lang w:val="en-US"/>
@@ -1069,7 +1155,7 @@
                           <w:rFonts w:ascii="Georgia" w:hAnsi="Georgia"/>
                           <w:b/>
                           <w:bCs/>
-                          <w:color w:val="689BE6"/>
+                          <w:color w:val="3D6093"/>
                           <w:sz w:val="32"/>
                           <w:szCs w:val="32"/>
                           <w:lang w:val="en-US"/>
@@ -1082,7 +1168,7 @@
                         <w:jc w:val="center"/>
                         <w:rPr>
                           <w:rFonts w:ascii="Georgia" w:hAnsi="Georgia"/>
-                          <w:color w:val="D0CECE" w:themeColor="background2" w:themeShade="E6"/>
+                          <w:color w:val="D9D9D9" w:themeColor="background1" w:themeShade="D9"/>
                           <w:sz w:val="28"/>
                           <w:szCs w:val="28"/>
                           <w:lang w:val="en-US"/>
@@ -1091,7 +1177,7 @@
                       <w:r>
                         <w:rPr>
                           <w:rFonts w:ascii="Georgia" w:hAnsi="Georgia"/>
-                          <w:color w:val="D0CECE" w:themeColor="background2" w:themeShade="E6"/>
+                          <w:color w:val="D9D9D9" w:themeColor="background1" w:themeShade="D9"/>
                           <w:sz w:val="28"/>
                           <w:szCs w:val="28"/>
                           <w:lang w:val="en-US"/>
@@ -1101,7 +1187,7 @@
                       <w:r>
                         <w:rPr>
                           <w:rFonts w:ascii="Georgia" w:hAnsi="Georgia"/>
-                          <w:color w:val="D0CECE" w:themeColor="background2" w:themeShade="E6"/>
+                          <w:color w:val="D9D9D9" w:themeColor="background1" w:themeShade="D9"/>
                           <w:sz w:val="28"/>
                           <w:szCs w:val="28"/>
                           <w:lang w:val="en-US"/>
@@ -1111,7 +1197,7 @@
                       <w:r>
                         <w:rPr>
                           <w:rFonts w:ascii="Georgia" w:hAnsi="Georgia"/>
-                          <w:color w:val="D0CECE" w:themeColor="background2" w:themeShade="E6"/>
+                          <w:color w:val="D9D9D9" w:themeColor="background1" w:themeShade="D9"/>
                           <w:sz w:val="28"/>
                           <w:szCs w:val="28"/>
                           <w:lang w:val="en-US"/>
@@ -1121,13 +1207,32 @@
                       <w:r>
                         <w:rPr>
                           <w:rFonts w:ascii="Georgia" w:hAnsi="Georgia"/>
-                          <w:color w:val="D0CECE" w:themeColor="background2" w:themeShade="E6"/>
+                          <w:color w:val="D9D9D9" w:themeColor="background1" w:themeShade="D9"/>
                           <w:sz w:val="28"/>
                           <w:szCs w:val="28"/>
                           <w:lang w:val="en-US"/>
                         </w:rPr>
                         <w:tab/>
-                        <w:t>2/5</w:t>
+                      </w:r>
+                      <w:r>
+                        <w:rPr>
+                          <w:rFonts w:ascii="Georgia" w:hAnsi="Georgia"/>
+                          <w:color w:val="D9D9D9" w:themeColor="background1" w:themeShade="D9"/>
+                          <w:sz w:val="28"/>
+                          <w:szCs w:val="28"/>
+                          <w:lang w:val="en-US"/>
+                        </w:rPr>
+                        <w:t>2</w:t>
+                      </w:r>
+                      <w:r>
+                        <w:rPr>
+                          <w:rFonts w:ascii="Georgia" w:hAnsi="Georgia"/>
+                          <w:color w:val="D9D9D9" w:themeColor="background1" w:themeShade="D9"/>
+                          <w:sz w:val="28"/>
+                          <w:szCs w:val="28"/>
+                          <w:lang w:val="en-US"/>
+                        </w:rPr>
+                        <w:t>/5</w:t>
                       </w:r>
                     </w:p>
                     <w:p>
@@ -1135,7 +1240,7 @@
                         <w:jc w:val="center"/>
                         <w:rPr>
                           <w:rFonts w:ascii="Georgia" w:hAnsi="Georgia"/>
-                          <w:color w:val="D0CECE" w:themeColor="background2" w:themeShade="E6"/>
+                          <w:color w:val="D9D9D9" w:themeColor="background1" w:themeShade="D9"/>
                           <w:sz w:val="28"/>
                           <w:szCs w:val="28"/>
                           <w:lang w:val="en-US"/>
@@ -1144,7 +1249,7 @@
                       <w:r>
                         <w:rPr>
                           <w:rFonts w:ascii="Georgia" w:hAnsi="Georgia"/>
-                          <w:color w:val="D0CECE" w:themeColor="background2" w:themeShade="E6"/>
+                          <w:color w:val="D9D9D9" w:themeColor="background1" w:themeShade="D9"/>
                           <w:sz w:val="28"/>
                           <w:szCs w:val="28"/>
                           <w:lang w:val="en-US"/>
@@ -1154,7 +1259,7 @@
                       <w:r>
                         <w:rPr>
                           <w:rFonts w:ascii="Georgia" w:hAnsi="Georgia"/>
-                          <w:color w:val="D0CECE" w:themeColor="background2" w:themeShade="E6"/>
+                          <w:color w:val="D9D9D9" w:themeColor="background1" w:themeShade="D9"/>
                           <w:sz w:val="28"/>
                           <w:szCs w:val="28"/>
                           <w:lang w:val="en-US"/>
@@ -1164,7 +1269,7 @@
                       <w:r>
                         <w:rPr>
                           <w:rFonts w:ascii="Georgia" w:hAnsi="Georgia"/>
-                          <w:color w:val="D0CECE" w:themeColor="background2" w:themeShade="E6"/>
+                          <w:color w:val="D9D9D9" w:themeColor="background1" w:themeShade="D9"/>
                           <w:sz w:val="28"/>
                           <w:szCs w:val="28"/>
                           <w:lang w:val="en-US"/>
@@ -1174,13 +1279,32 @@
                       <w:r>
                         <w:rPr>
                           <w:rFonts w:ascii="Georgia" w:hAnsi="Georgia"/>
-                          <w:color w:val="D0CECE" w:themeColor="background2" w:themeShade="E6"/>
+                          <w:color w:val="D9D9D9" w:themeColor="background1" w:themeShade="D9"/>
                           <w:sz w:val="28"/>
                           <w:szCs w:val="28"/>
                           <w:lang w:val="en-US"/>
                         </w:rPr>
                         <w:tab/>
-                        <w:t>2/5</w:t>
+                      </w:r>
+                      <w:r>
+                        <w:rPr>
+                          <w:rFonts w:ascii="Georgia" w:hAnsi="Georgia"/>
+                          <w:color w:val="D9D9D9" w:themeColor="background1" w:themeShade="D9"/>
+                          <w:sz w:val="28"/>
+                          <w:szCs w:val="28"/>
+                          <w:lang w:val="en-US"/>
+                        </w:rPr>
+                        <w:t>1</w:t>
+                      </w:r>
+                      <w:r>
+                        <w:rPr>
+                          <w:rFonts w:ascii="Georgia" w:hAnsi="Georgia"/>
+                          <w:color w:val="D9D9D9" w:themeColor="background1" w:themeShade="D9"/>
+                          <w:sz w:val="28"/>
+                          <w:szCs w:val="28"/>
+                          <w:lang w:val="en-US"/>
+                        </w:rPr>
+                        <w:t>/5</w:t>
                       </w:r>
                     </w:p>
                     <w:p>
@@ -1188,7 +1312,7 @@
                         <w:jc w:val="center"/>
                         <w:rPr>
                           <w:rFonts w:ascii="Georgia" w:hAnsi="Georgia"/>
-                          <w:color w:val="D0CECE" w:themeColor="background2" w:themeShade="E6"/>
+                          <w:color w:val="D9D9D9" w:themeColor="background1" w:themeShade="D9"/>
                           <w:sz w:val="28"/>
                           <w:szCs w:val="28"/>
                           <w:lang w:val="en-US"/>
@@ -1197,17 +1321,17 @@
                       <w:r>
                         <w:rPr>
                           <w:rFonts w:ascii="Georgia" w:hAnsi="Georgia"/>
-                          <w:color w:val="D0CECE" w:themeColor="background2" w:themeShade="E6"/>
-                          <w:sz w:val="28"/>
-                          <w:szCs w:val="28"/>
-                          <w:lang w:val="en-US"/>
-                        </w:rPr>
-                        <w:t>Unity3D</w:t>
-                      </w:r>
-                      <w:r>
-                        <w:rPr>
-                          <w:rFonts w:ascii="Georgia" w:hAnsi="Georgia"/>
-                          <w:color w:val="D0CECE" w:themeColor="background2" w:themeShade="E6"/>
+                          <w:color w:val="D9D9D9" w:themeColor="background1" w:themeShade="D9"/>
+                          <w:sz w:val="28"/>
+                          <w:szCs w:val="28"/>
+                          <w:lang w:val="en-US"/>
+                        </w:rPr>
+                        <w:t>Golang</w:t>
+                      </w:r>
+                      <w:r>
+                        <w:rPr>
+                          <w:rFonts w:ascii="Georgia" w:hAnsi="Georgia"/>
+                          <w:color w:val="D9D9D9" w:themeColor="background1" w:themeShade="D9"/>
                           <w:sz w:val="28"/>
                           <w:szCs w:val="28"/>
                           <w:lang w:val="en-US"/>
@@ -1217,13 +1341,13 @@
                       <w:r>
                         <w:rPr>
                           <w:rFonts w:ascii="Georgia" w:hAnsi="Georgia"/>
-                          <w:color w:val="D0CECE" w:themeColor="background2" w:themeShade="E6"/>
+                          <w:color w:val="D9D9D9" w:themeColor="background1" w:themeShade="D9"/>
                           <w:sz w:val="28"/>
                           <w:szCs w:val="28"/>
                           <w:lang w:val="en-US"/>
                         </w:rPr>
                         <w:tab/>
-                        <w:t>3/5</w:t>
+                        <w:t>2/5</w:t>
                       </w:r>
                     </w:p>
                     <w:p>
@@ -1231,7 +1355,7 @@
                         <w:jc w:val="center"/>
                         <w:rPr>
                           <w:rFonts w:ascii="Georgia" w:hAnsi="Georgia"/>
-                          <w:color w:val="D0CECE" w:themeColor="background2" w:themeShade="E6"/>
+                          <w:color w:val="D9D9D9" w:themeColor="background1" w:themeShade="D9"/>
                           <w:sz w:val="28"/>
                           <w:szCs w:val="28"/>
                           <w:lang w:val="en-US"/>
@@ -1240,17 +1364,17 @@
                       <w:r>
                         <w:rPr>
                           <w:rFonts w:ascii="Georgia" w:hAnsi="Georgia"/>
-                          <w:color w:val="D0CECE" w:themeColor="background2" w:themeShade="E6"/>
-                          <w:sz w:val="28"/>
-                          <w:szCs w:val="28"/>
-                          <w:lang w:val="en-US"/>
-                        </w:rPr>
-                        <w:t>UE4</w:t>
-                      </w:r>
-                      <w:r>
-                        <w:rPr>
-                          <w:rFonts w:ascii="Georgia" w:hAnsi="Georgia"/>
-                          <w:color w:val="D0CECE" w:themeColor="background2" w:themeShade="E6"/>
+                          <w:color w:val="D9D9D9" w:themeColor="background1" w:themeShade="D9"/>
+                          <w:sz w:val="28"/>
+                          <w:szCs w:val="28"/>
+                          <w:lang w:val="en-US"/>
+                        </w:rPr>
+                        <w:t>Dart</w:t>
+                      </w:r>
+                      <w:r>
+                        <w:rPr>
+                          <w:rFonts w:ascii="Georgia" w:hAnsi="Georgia"/>
+                          <w:color w:val="D9D9D9" w:themeColor="background1" w:themeShade="D9"/>
                           <w:sz w:val="28"/>
                           <w:szCs w:val="28"/>
                           <w:lang w:val="en-US"/>
@@ -1260,7 +1384,7 @@
                       <w:r>
                         <w:rPr>
                           <w:rFonts w:ascii="Georgia" w:hAnsi="Georgia"/>
-                          <w:color w:val="D0CECE" w:themeColor="background2" w:themeShade="E6"/>
+                          <w:color w:val="D9D9D9" w:themeColor="background1" w:themeShade="D9"/>
                           <w:sz w:val="28"/>
                           <w:szCs w:val="28"/>
                           <w:lang w:val="en-US"/>
@@ -1270,7 +1394,7 @@
                       <w:r>
                         <w:rPr>
                           <w:rFonts w:ascii="Georgia" w:hAnsi="Georgia"/>
-                          <w:color w:val="D0CECE" w:themeColor="background2" w:themeShade="E6"/>
+                          <w:color w:val="D9D9D9" w:themeColor="background1" w:themeShade="D9"/>
                           <w:sz w:val="28"/>
                           <w:szCs w:val="28"/>
                           <w:lang w:val="en-US"/>
@@ -1284,7 +1408,7 @@
                         <w:jc w:val="center"/>
                         <w:rPr>
                           <w:rFonts w:ascii="Georgia" w:hAnsi="Georgia"/>
-                          <w:color w:val="D0CECE" w:themeColor="background2" w:themeShade="E6"/>
+                          <w:color w:val="D9D9D9" w:themeColor="background1" w:themeShade="D9"/>
                           <w:sz w:val="28"/>
                           <w:szCs w:val="28"/>
                           <w:lang w:val="en-US"/>
@@ -1293,43 +1417,23 @@
                       <w:r>
                         <w:rPr>
                           <w:rFonts w:ascii="Georgia" w:hAnsi="Georgia"/>
-                          <w:color w:val="D0CECE" w:themeColor="background2" w:themeShade="E6"/>
-                          <w:sz w:val="28"/>
-                          <w:szCs w:val="28"/>
-                          <w:lang w:val="en-US"/>
-                        </w:rPr>
-                        <w:t>GIT</w:t>
-                      </w:r>
-                      <w:r>
-                        <w:rPr>
-                          <w:rFonts w:ascii="Georgia" w:hAnsi="Georgia"/>
-                          <w:color w:val="D0CECE" w:themeColor="background2" w:themeShade="E6"/>
+                          <w:color w:val="D9D9D9" w:themeColor="background1" w:themeShade="D9"/>
+                          <w:sz w:val="28"/>
+                          <w:szCs w:val="28"/>
+                          <w:lang w:val="en-US"/>
+                        </w:rPr>
+                        <w:t>HTML5/CSS3</w:t>
+                      </w:r>
+                      <w:r>
+                        <w:rPr>
+                          <w:rFonts w:ascii="Georgia" w:hAnsi="Georgia"/>
+                          <w:color w:val="D9D9D9" w:themeColor="background1" w:themeShade="D9"/>
                           <w:sz w:val="28"/>
                           <w:szCs w:val="28"/>
                           <w:lang w:val="en-US"/>
                         </w:rPr>
                         <w:tab/>
-                      </w:r>
-                      <w:r>
-                        <w:rPr>
-                          <w:rFonts w:ascii="Georgia" w:hAnsi="Georgia"/>
-                          <w:color w:val="D0CECE" w:themeColor="background2" w:themeShade="E6"/>
-                          <w:sz w:val="28"/>
-                          <w:szCs w:val="28"/>
-                          <w:lang w:val="en-US"/>
-                        </w:rPr>
-                        <w:tab/>
-                      </w:r>
-                      <w:r>
-                        <w:rPr>
-                          <w:rFonts w:ascii="Georgia" w:hAnsi="Georgia"/>
-                          <w:color w:val="D0CECE" w:themeColor="background2" w:themeShade="E6"/>
-                          <w:sz w:val="28"/>
-                          <w:szCs w:val="28"/>
-                          <w:lang w:val="en-US"/>
-                        </w:rPr>
-                        <w:tab/>
-                        <w:t>4/5</w:t>
+                        <w:t>3/5</w:t>
                       </w:r>
                     </w:p>
                     <w:p>
@@ -1337,25 +1441,52 @@
                         <w:jc w:val="center"/>
                         <w:rPr>
                           <w:rFonts w:ascii="Georgia" w:hAnsi="Georgia"/>
-                          <w:b/>
-                          <w:bCs/>
-                          <w:color w:val="689BE6"/>
-                          <w:sz w:val="32"/>
-                          <w:szCs w:val="32"/>
+                          <w:color w:val="D9D9D9" w:themeColor="background1" w:themeShade="D9"/>
+                          <w:sz w:val="28"/>
+                          <w:szCs w:val="28"/>
                           <w:lang w:val="en-US"/>
                         </w:rPr>
                       </w:pPr>
                       <w:r>
                         <w:rPr>
                           <w:rFonts w:ascii="Georgia" w:hAnsi="Georgia"/>
-                          <w:b/>
-                          <w:bCs/>
-                          <w:color w:val="689BE6"/>
-                          <w:sz w:val="32"/>
-                          <w:szCs w:val="32"/>
-                          <w:lang w:val="en-US"/>
-                        </w:rPr>
-                        <w:t>Abilities</w:t>
+                          <w:color w:val="D9D9D9" w:themeColor="background1" w:themeShade="D9"/>
+                          <w:sz w:val="28"/>
+                          <w:szCs w:val="28"/>
+                          <w:lang w:val="en-US"/>
+                        </w:rPr>
+                        <w:t>MySQL</w:t>
+                      </w:r>
+                      <w:r>
+                        <w:rPr>
+                          <w:rFonts w:ascii="Georgia" w:hAnsi="Georgia"/>
+                          <w:color w:val="D9D9D9" w:themeColor="background1" w:themeShade="D9"/>
+                          <w:sz w:val="28"/>
+                          <w:szCs w:val="28"/>
+                          <w:lang w:val="en-US"/>
+                        </w:rPr>
+                        <w:tab/>
+                      </w:r>
+                      <w:r>
+                        <w:rPr>
+                          <w:rFonts w:ascii="Georgia" w:hAnsi="Georgia"/>
+                          <w:color w:val="D9D9D9" w:themeColor="background1" w:themeShade="D9"/>
+                          <w:sz w:val="28"/>
+                          <w:szCs w:val="28"/>
+                          <w:lang w:val="en-US"/>
+                        </w:rPr>
+                        <w:tab/>
+                        <w:t>3</w:t>
+                      </w:r>
+                      <w:r>
+                        <w:rPr>
+                          <w:rFonts w:ascii="Georgia" w:hAnsi="Georgia"/>
+                          <w:color w:val="D9D9D9" w:themeColor="background1" w:themeShade="D9"/>
+                          <w:sz w:val="28"/>
+                          <w:szCs w:val="28"/>
+                          <w:lang w:val="en-US"/>
+                        </w:rPr>
+                        <w:t>/5</w:t>
                       </w:r>
                     </w:p>
                     <w:p>
@@ -1363,7 +1494,7 @@
                         <w:jc w:val="center"/>
                         <w:rPr>
                           <w:rFonts w:ascii="Georgia" w:hAnsi="Georgia"/>
-                          <w:color w:val="D0CECE" w:themeColor="background2" w:themeShade="E6"/>
+                          <w:color w:val="D9D9D9" w:themeColor="background1" w:themeShade="D9"/>
                           <w:sz w:val="28"/>
                           <w:szCs w:val="28"/>
                           <w:lang w:val="en-US"/>
@@ -1372,12 +1503,23 @@
                       <w:r>
                         <w:rPr>
                           <w:rFonts w:ascii="Georgia" w:hAnsi="Georgia"/>
-                          <w:color w:val="D0CECE" w:themeColor="background2" w:themeShade="E6"/>
-                          <w:sz w:val="28"/>
-                          <w:szCs w:val="28"/>
-                          <w:lang w:val="en-US"/>
-                        </w:rPr>
-                        <w:t>Self-organization</w:t>
+                          <w:color w:val="D9D9D9" w:themeColor="background1" w:themeShade="D9"/>
+                          <w:sz w:val="28"/>
+                          <w:szCs w:val="28"/>
+                          <w:lang w:val="en-US"/>
+                        </w:rPr>
+                        <w:t>PostgreSQL</w:t>
+                      </w:r>
+                      <w:r>
+                        <w:rPr>
+                          <w:rFonts w:ascii="Georgia" w:hAnsi="Georgia"/>
+                          <w:color w:val="D9D9D9" w:themeColor="background1" w:themeShade="D9"/>
+                          <w:sz w:val="28"/>
+                          <w:szCs w:val="28"/>
+                          <w:lang w:val="en-US"/>
+                        </w:rPr>
+                        <w:tab/>
+                        <w:t>3/5</w:t>
                       </w:r>
                     </w:p>
                     <w:p>
@@ -1385,7 +1527,7 @@
                         <w:jc w:val="center"/>
                         <w:rPr>
                           <w:rFonts w:ascii="Georgia" w:hAnsi="Georgia"/>
-                          <w:color w:val="D0CECE" w:themeColor="background2" w:themeShade="E6"/>
+                          <w:color w:val="D9D9D9" w:themeColor="background1" w:themeShade="D9"/>
                           <w:sz w:val="28"/>
                           <w:szCs w:val="28"/>
                           <w:lang w:val="en-US"/>
@@ -1394,12 +1536,43 @@
                       <w:r>
                         <w:rPr>
                           <w:rFonts w:ascii="Georgia" w:hAnsi="Georgia"/>
-                          <w:color w:val="D0CECE" w:themeColor="background2" w:themeShade="E6"/>
-                          <w:sz w:val="28"/>
-                          <w:szCs w:val="28"/>
-                          <w:lang w:val="en-US"/>
-                        </w:rPr>
-                        <w:t>Creativity</w:t>
+                          <w:color w:val="D9D9D9" w:themeColor="background1" w:themeShade="D9"/>
+                          <w:sz w:val="28"/>
+                          <w:szCs w:val="28"/>
+                          <w:lang w:val="en-US"/>
+                        </w:rPr>
+                        <w:t>GIT</w:t>
+                      </w:r>
+                      <w:r>
+                        <w:rPr>
+                          <w:rFonts w:ascii="Georgia" w:hAnsi="Georgia"/>
+                          <w:color w:val="D9D9D9" w:themeColor="background1" w:themeShade="D9"/>
+                          <w:sz w:val="28"/>
+                          <w:szCs w:val="28"/>
+                          <w:lang w:val="en-US"/>
+                        </w:rPr>
+                        <w:tab/>
+                      </w:r>
+                      <w:r>
+                        <w:rPr>
+                          <w:rFonts w:ascii="Georgia" w:hAnsi="Georgia"/>
+                          <w:color w:val="D9D9D9" w:themeColor="background1" w:themeShade="D9"/>
+                          <w:sz w:val="28"/>
+                          <w:szCs w:val="28"/>
+                          <w:lang w:val="en-US"/>
+                        </w:rPr>
+                        <w:tab/>
+                      </w:r>
+                      <w:r>
+                        <w:rPr>
+                          <w:rFonts w:ascii="Georgia" w:hAnsi="Georgia"/>
+                          <w:color w:val="D9D9D9" w:themeColor="background1" w:themeShade="D9"/>
+                          <w:sz w:val="28"/>
+                          <w:szCs w:val="28"/>
+                          <w:lang w:val="en-US"/>
+                        </w:rPr>
+                        <w:tab/>
+                        <w:t>4/5</w:t>
                       </w:r>
                     </w:p>
                     <w:p>
@@ -1407,7 +1580,7 @@
                         <w:jc w:val="center"/>
                         <w:rPr>
                           <w:rFonts w:ascii="Georgia" w:hAnsi="Georgia"/>
-                          <w:color w:val="D0CECE" w:themeColor="background2" w:themeShade="E6"/>
+                          <w:color w:val="D9D9D9" w:themeColor="background1" w:themeShade="D9"/>
                           <w:sz w:val="28"/>
                           <w:szCs w:val="28"/>
                           <w:lang w:val="en-US"/>
@@ -1416,12 +1589,33 @@
                       <w:r>
                         <w:rPr>
                           <w:rFonts w:ascii="Georgia" w:hAnsi="Georgia"/>
-                          <w:color w:val="D0CECE" w:themeColor="background2" w:themeShade="E6"/>
-                          <w:sz w:val="28"/>
-                          <w:szCs w:val="28"/>
-                          <w:lang w:val="en-US"/>
-                        </w:rPr>
-                        <w:t>Self-study</w:t>
+                          <w:color w:val="D9D9D9" w:themeColor="background1" w:themeShade="D9"/>
+                          <w:sz w:val="28"/>
+                          <w:szCs w:val="28"/>
+                          <w:lang w:val="en-US"/>
+                        </w:rPr>
+                        <w:t>Linux</w:t>
+                      </w:r>
+                      <w:r>
+                        <w:rPr>
+                          <w:rFonts w:ascii="Georgia" w:hAnsi="Georgia"/>
+                          <w:color w:val="D9D9D9" w:themeColor="background1" w:themeShade="D9"/>
+                          <w:sz w:val="28"/>
+                          <w:szCs w:val="28"/>
+                          <w:lang w:val="en-US"/>
+                        </w:rPr>
+                        <w:tab/>
+                      </w:r>
+                      <w:r>
+                        <w:rPr>
+                          <w:rFonts w:ascii="Georgia" w:hAnsi="Georgia"/>
+                          <w:color w:val="D9D9D9" w:themeColor="background1" w:themeShade="D9"/>
+                          <w:sz w:val="28"/>
+                          <w:szCs w:val="28"/>
+                          <w:lang w:val="en-US"/>
+                        </w:rPr>
+                        <w:tab/>
+                        <w:t>2/5</w:t>
                       </w:r>
                     </w:p>
                     <w:p>
@@ -1431,7 +1625,7 @@
                           <w:rFonts w:ascii="Georgia" w:hAnsi="Georgia"/>
                           <w:b/>
                           <w:bCs/>
-                          <w:color w:val="689BE6"/>
+                          <w:color w:val="3D6093"/>
                           <w:sz w:val="32"/>
                           <w:szCs w:val="32"/>
                           <w:lang w:val="en-US"/>
@@ -1442,12 +1636,12 @@
                           <w:rFonts w:ascii="Georgia" w:hAnsi="Georgia"/>
                           <w:b/>
                           <w:bCs/>
-                          <w:color w:val="689BE6"/>
+                          <w:color w:val="3D6093"/>
                           <w:sz w:val="32"/>
                           <w:szCs w:val="32"/>
                           <w:lang w:val="en-US"/>
                         </w:rPr>
-                        <w:t>Languages</w:t>
+                        <w:t>Abilities</w:t>
                       </w:r>
                     </w:p>
                     <w:p>
@@ -1455,7 +1649,7 @@
                         <w:jc w:val="center"/>
                         <w:rPr>
                           <w:rFonts w:ascii="Georgia" w:hAnsi="Georgia"/>
-                          <w:color w:val="D0CECE" w:themeColor="background2" w:themeShade="E6"/>
+                          <w:color w:val="BFBFBF" w:themeColor="background1" w:themeShade="BF"/>
                           <w:sz w:val="28"/>
                           <w:szCs w:val="28"/>
                           <w:lang w:val="en-US"/>
@@ -1464,23 +1658,12 @@
                       <w:r>
                         <w:rPr>
                           <w:rFonts w:ascii="Georgia" w:hAnsi="Georgia"/>
-                          <w:color w:val="D0CECE" w:themeColor="background2" w:themeShade="E6"/>
-                          <w:sz w:val="28"/>
-                          <w:szCs w:val="28"/>
-                          <w:lang w:val="en-US"/>
-                        </w:rPr>
-                        <w:t>Polish</w:t>
-                      </w:r>
-                      <w:r>
-                        <w:rPr>
-                          <w:rFonts w:ascii="Georgia" w:hAnsi="Georgia"/>
-                          <w:color w:val="D0CECE" w:themeColor="background2" w:themeShade="E6"/>
-                          <w:sz w:val="28"/>
-                          <w:szCs w:val="28"/>
-                          <w:lang w:val="en-US"/>
-                        </w:rPr>
-                        <w:tab/>
-                        <w:t xml:space="preserve">       4/5</w:t>
+                          <w:color w:val="BFBFBF" w:themeColor="background1" w:themeShade="BF"/>
+                          <w:sz w:val="28"/>
+                          <w:szCs w:val="28"/>
+                          <w:lang w:val="en-US"/>
+                        </w:rPr>
+                        <w:t>Self-organization</w:t>
                       </w:r>
                     </w:p>
                     <w:p>
@@ -1488,7 +1671,7 @@
                         <w:jc w:val="center"/>
                         <w:rPr>
                           <w:rFonts w:ascii="Georgia" w:hAnsi="Georgia"/>
-                          <w:color w:val="D0CECE" w:themeColor="background2" w:themeShade="E6"/>
+                          <w:color w:val="BFBFBF" w:themeColor="background1" w:themeShade="BF"/>
                           <w:sz w:val="28"/>
                           <w:szCs w:val="28"/>
                           <w:lang w:val="en-US"/>
@@ -1497,23 +1680,12 @@
                       <w:r>
                         <w:rPr>
                           <w:rFonts w:ascii="Georgia" w:hAnsi="Georgia"/>
-                          <w:color w:val="D0CECE" w:themeColor="background2" w:themeShade="E6"/>
-                          <w:sz w:val="28"/>
-                          <w:szCs w:val="28"/>
-                          <w:lang w:val="en-US"/>
-                        </w:rPr>
-                        <w:t>English</w:t>
-                      </w:r>
-                      <w:r>
-                        <w:rPr>
-                          <w:rFonts w:ascii="Georgia" w:hAnsi="Georgia"/>
-                          <w:color w:val="D0CECE" w:themeColor="background2" w:themeShade="E6"/>
-                          <w:sz w:val="28"/>
-                          <w:szCs w:val="28"/>
-                          <w:lang w:val="en-US"/>
-                        </w:rPr>
-                        <w:tab/>
-                        <w:t xml:space="preserve">       3/5</w:t>
+                          <w:color w:val="BFBFBF" w:themeColor="background1" w:themeShade="BF"/>
+                          <w:sz w:val="28"/>
+                          <w:szCs w:val="28"/>
+                          <w:lang w:val="en-US"/>
+                        </w:rPr>
+                        <w:t>Creativity</w:t>
                       </w:r>
                     </w:p>
                     <w:p>
@@ -1521,7 +1693,7 @@
                         <w:jc w:val="center"/>
                         <w:rPr>
                           <w:rFonts w:ascii="Georgia" w:hAnsi="Georgia"/>
-                          <w:color w:val="D0CECE" w:themeColor="background2" w:themeShade="E6"/>
+                          <w:color w:val="BFBFBF" w:themeColor="background1" w:themeShade="BF"/>
                           <w:sz w:val="28"/>
                           <w:szCs w:val="28"/>
                           <w:lang w:val="en-US"/>
@@ -1530,7 +1702,121 @@
                       <w:r>
                         <w:rPr>
                           <w:rFonts w:ascii="Georgia" w:hAnsi="Georgia"/>
-                          <w:color w:val="D0CECE" w:themeColor="background2" w:themeShade="E6"/>
+                          <w:color w:val="BFBFBF" w:themeColor="background1" w:themeShade="BF"/>
+                          <w:sz w:val="28"/>
+                          <w:szCs w:val="28"/>
+                          <w:lang w:val="en-US"/>
+                        </w:rPr>
+                        <w:t>Self-study</w:t>
+                      </w:r>
+                    </w:p>
+                    <w:p>
+                      <w:pPr>
+                        <w:jc w:val="center"/>
+                        <w:rPr>
+                          <w:rFonts w:ascii="Georgia" w:hAnsi="Georgia"/>
+                          <w:b/>
+                          <w:bCs/>
+                          <w:color w:val="3D6093"/>
+                          <w:sz w:val="32"/>
+                          <w:szCs w:val="32"/>
+                          <w:lang w:val="en-US"/>
+                        </w:rPr>
+                      </w:pPr>
+                      <w:r>
+                        <w:rPr>
+                          <w:rFonts w:ascii="Georgia" w:hAnsi="Georgia"/>
+                          <w:b/>
+                          <w:bCs/>
+                          <w:color w:val="3D6093"/>
+                          <w:sz w:val="32"/>
+                          <w:szCs w:val="32"/>
+                          <w:lang w:val="en-US"/>
+                        </w:rPr>
+                        <w:t>Languages</w:t>
+                      </w:r>
+                    </w:p>
+                    <w:p>
+                      <w:pPr>
+                        <w:jc w:val="center"/>
+                        <w:rPr>
+                          <w:rFonts w:ascii="Georgia" w:hAnsi="Georgia"/>
+                          <w:color w:val="BFBFBF" w:themeColor="background1" w:themeShade="BF"/>
+                          <w:sz w:val="28"/>
+                          <w:szCs w:val="28"/>
+                          <w:lang w:val="en-US"/>
+                        </w:rPr>
+                      </w:pPr>
+                      <w:r>
+                        <w:rPr>
+                          <w:rFonts w:ascii="Georgia" w:hAnsi="Georgia"/>
+                          <w:color w:val="BFBFBF" w:themeColor="background1" w:themeShade="BF"/>
+                          <w:sz w:val="28"/>
+                          <w:szCs w:val="28"/>
+                          <w:lang w:val="en-US"/>
+                        </w:rPr>
+                        <w:t>Polish</w:t>
+                      </w:r>
+                      <w:r>
+                        <w:rPr>
+                          <w:rFonts w:ascii="Georgia" w:hAnsi="Georgia"/>
+                          <w:color w:val="BFBFBF" w:themeColor="background1" w:themeShade="BF"/>
+                          <w:sz w:val="28"/>
+                          <w:szCs w:val="28"/>
+                          <w:lang w:val="en-US"/>
+                        </w:rPr>
+                        <w:tab/>
+                        <w:t xml:space="preserve">       4/5</w:t>
+                      </w:r>
+                    </w:p>
+                    <w:p>
+                      <w:pPr>
+                        <w:jc w:val="center"/>
+                        <w:rPr>
+                          <w:rFonts w:ascii="Georgia" w:hAnsi="Georgia"/>
+                          <w:color w:val="BFBFBF" w:themeColor="background1" w:themeShade="BF"/>
+                          <w:sz w:val="28"/>
+                          <w:szCs w:val="28"/>
+                          <w:lang w:val="en-US"/>
+                        </w:rPr>
+                      </w:pPr>
+                      <w:r>
+                        <w:rPr>
+                          <w:rFonts w:ascii="Georgia" w:hAnsi="Georgia"/>
+                          <w:color w:val="BFBFBF" w:themeColor="background1" w:themeShade="BF"/>
+                          <w:sz w:val="28"/>
+                          <w:szCs w:val="28"/>
+                          <w:lang w:val="en-US"/>
+                        </w:rPr>
+                        <w:t>English</w:t>
+                      </w:r>
+                      <w:r>
+                        <w:rPr>
+                          <w:rFonts w:ascii="Georgia" w:hAnsi="Georgia"/>
+                          <w:color w:val="BFBFBF" w:themeColor="background1" w:themeShade="BF"/>
+                          <w:sz w:val="28"/>
+                          <w:szCs w:val="28"/>
+                          <w:lang w:val="en-US"/>
+                        </w:rPr>
+                        <w:tab/>
+                        <w:t xml:space="preserve">       3/5</w:t>
+                      </w:r>
+                    </w:p>
+                    <w:p>
+                      <w:pPr>
+                        <w:jc w:val="center"/>
+                        <w:rPr>
+                          <w:rFonts w:ascii="Georgia" w:hAnsi="Georgia"/>
+                          <w:color w:val="BFBFBF" w:themeColor="background1" w:themeShade="BF"/>
+                          <w:sz w:val="28"/>
+                          <w:szCs w:val="28"/>
+                          <w:lang w:val="en-US"/>
+                        </w:rPr>
+                      </w:pPr>
+                      <w:r>
+                        <w:rPr>
+                          <w:rFonts w:ascii="Georgia" w:hAnsi="Georgia"/>
+                          <w:color w:val="BFBFBF" w:themeColor="background1" w:themeShade="BF"/>
                           <w:sz w:val="28"/>
                           <w:szCs w:val="28"/>
                           <w:lang w:val="en-US"/>
@@ -1540,7 +1826,7 @@
                       <w:r>
                         <w:rPr>
                           <w:rFonts w:ascii="Georgia" w:hAnsi="Georgia"/>
-                          <w:color w:val="D0CECE" w:themeColor="background2" w:themeShade="E6"/>
+                          <w:color w:val="BFBFBF" w:themeColor="background1" w:themeShade="BF"/>
                           <w:sz w:val="28"/>
                           <w:szCs w:val="28"/>
                           <w:lang w:val="en-US"/>
@@ -1551,7 +1837,7 @@
                       <w:r>
                         <w:rPr>
                           <w:rFonts w:ascii="Georgia" w:hAnsi="Georgia"/>
-                          <w:color w:val="D0CECE" w:themeColor="background2" w:themeShade="E6"/>
+                          <w:color w:val="BFBFBF" w:themeColor="background1" w:themeShade="BF"/>
                           <w:sz w:val="28"/>
                           <w:szCs w:val="28"/>
                           <w:lang w:val="en-US"/>
@@ -1561,7 +1847,7 @@
                       <w:r>
                         <w:rPr>
                           <w:rFonts w:ascii="Georgia" w:hAnsi="Georgia"/>
-                          <w:color w:val="D0CECE" w:themeColor="background2" w:themeShade="E6"/>
+                          <w:color w:val="BFBFBF" w:themeColor="background1" w:themeShade="BF"/>
                           <w:sz w:val="28"/>
                           <w:szCs w:val="28"/>
                           <w:lang w:val="en-US"/>
@@ -1574,7 +1860,7 @@
                         <w:ind w:firstLine="709"/>
                         <w:rPr>
                           <w:rFonts w:ascii="Georgia" w:hAnsi="Georgia"/>
-                          <w:color w:val="D0CECE" w:themeColor="background2" w:themeShade="E6"/>
+                          <w:color w:val="BFBFBF" w:themeColor="background1" w:themeShade="BF"/>
                           <w:sz w:val="28"/>
                           <w:szCs w:val="28"/>
                           <w:lang w:val="en-US"/>
@@ -1583,147 +1869,33 @@
                       <w:r>
                         <w:rPr>
                           <w:rFonts w:ascii="Georgia" w:hAnsi="Georgia"/>
-                          <w:color w:val="D0CECE" w:themeColor="background2" w:themeShade="E6"/>
-                          <w:sz w:val="28"/>
-                          <w:szCs w:val="28"/>
-                          <w:lang w:val="en-US"/>
-                        </w:rPr>
-                        <w:t xml:space="preserve">Ukrainian      </w:t>
-                      </w:r>
-                      <w:r>
-                        <w:rPr>
-                          <w:rFonts w:ascii="Georgia" w:hAnsi="Georgia"/>
-                          <w:color w:val="D0CECE" w:themeColor="background2" w:themeShade="E6"/>
-                          <w:sz w:val="28"/>
-                          <w:szCs w:val="28"/>
-                          <w:lang w:val="en-US"/>
-                        </w:rPr>
-                        <w:t xml:space="preserve"> </w:t>
-                      </w:r>
-                      <w:r>
-                        <w:rPr>
-                          <w:rFonts w:ascii="Georgia" w:hAnsi="Georgia"/>
-                          <w:color w:val="D0CECE" w:themeColor="background2" w:themeShade="E6"/>
-                          <w:sz w:val="28"/>
-                          <w:szCs w:val="28"/>
-                          <w:lang w:val="en-US"/>
-                        </w:rPr>
-                        <w:t xml:space="preserve">   </w:t>
-                      </w:r>
-                      <w:r>
-                        <w:rPr>
-                          <w:rFonts w:ascii="Georgia" w:hAnsi="Georgia"/>
-                          <w:color w:val="D0CECE" w:themeColor="background2" w:themeShade="E6"/>
+                          <w:color w:val="BFBFBF" w:themeColor="background1" w:themeShade="BF"/>
+                          <w:sz w:val="28"/>
+                          <w:szCs w:val="28"/>
+                          <w:lang w:val="en-US"/>
+                        </w:rPr>
+                        <w:t>Ukrainian</w:t>
+                      </w:r>
+                      <w:r>
+                        <w:rPr>
+                          <w:rFonts w:ascii="Georgia" w:hAnsi="Georgia"/>
+                          <w:color w:val="BFBFBF" w:themeColor="background1" w:themeShade="BF"/>
+                          <w:sz w:val="28"/>
+                          <w:szCs w:val="28"/>
+                          <w:lang w:val="en-US"/>
+                        </w:rPr>
+                        <w:t xml:space="preserve">          </w:t>
+                      </w:r>
+                      <w:r>
+                        <w:rPr>
+                          <w:rFonts w:ascii="Georgia" w:hAnsi="Georgia"/>
+                          <w:color w:val="BFBFBF" w:themeColor="background1" w:themeShade="BF"/>
                           <w:sz w:val="28"/>
                           <w:szCs w:val="28"/>
                           <w:lang w:val="en-US"/>
                         </w:rPr>
                         <w:t>5/5</w:t>
                       </w:r>
-                    </w:p>
-                    <w:p>
-                      <w:pPr>
-                        <w:jc w:val="center"/>
-                        <w:rPr>
-                          <w:rFonts w:ascii="Georgia" w:hAnsi="Georgia"/>
-                          <w:b/>
-                          <w:bCs/>
-                          <w:color w:val="689BE6"/>
-                          <w:sz w:val="32"/>
-                          <w:szCs w:val="32"/>
-                          <w:lang w:val="en-US"/>
-                        </w:rPr>
-                      </w:pPr>
-                      <w:r>
-                        <w:rPr>
-                          <w:rFonts w:ascii="Georgia" w:hAnsi="Georgia"/>
-                          <w:b/>
-                          <w:bCs/>
-                          <w:color w:val="689BE6"/>
-                          <w:sz w:val="32"/>
-                          <w:szCs w:val="32"/>
-                          <w:lang w:val="en-US"/>
-                        </w:rPr>
-                        <w:t>Hobbies</w:t>
-                      </w:r>
-                    </w:p>
-                    <w:p>
-                      <w:pPr>
-                        <w:jc w:val="center"/>
-                        <w:rPr>
-                          <w:rFonts w:ascii="Georgia" w:hAnsi="Georgia"/>
-                          <w:color w:val="E7E6E6" w:themeColor="background2"/>
-                          <w:sz w:val="28"/>
-                          <w:szCs w:val="28"/>
-                          <w:lang w:val="en-US"/>
-                        </w:rPr>
-                      </w:pPr>
-                      <w:r>
-                        <w:rPr>
-                          <w:rFonts w:ascii="Georgia" w:hAnsi="Georgia"/>
-                          <w:color w:val="E7E6E6" w:themeColor="background2"/>
-                          <w:sz w:val="28"/>
-                          <w:szCs w:val="28"/>
-                          <w:lang w:val="en-US"/>
-                        </w:rPr>
-                        <w:t>Math</w:t>
-                      </w:r>
-                    </w:p>
-                    <w:p>
-                      <w:pPr>
-                        <w:jc w:val="center"/>
-                        <w:rPr>
-                          <w:rFonts w:ascii="Georgia" w:hAnsi="Georgia"/>
-                          <w:color w:val="E7E6E6" w:themeColor="background2"/>
-                          <w:sz w:val="28"/>
-                          <w:szCs w:val="28"/>
-                          <w:lang w:val="en-US"/>
-                        </w:rPr>
-                      </w:pPr>
-                      <w:r>
-                        <w:rPr>
-                          <w:rFonts w:ascii="Georgia" w:hAnsi="Georgia"/>
-                          <w:color w:val="E7E6E6" w:themeColor="background2"/>
-                          <w:sz w:val="28"/>
-                          <w:szCs w:val="28"/>
-                          <w:lang w:val="en-US"/>
-                        </w:rPr>
-                        <w:t>PC building</w:t>
-                      </w:r>
-                    </w:p>
-                    <w:p>
-                      <w:pPr>
-                        <w:jc w:val="center"/>
-                        <w:rPr>
-                          <w:rFonts w:ascii="Georgia" w:hAnsi="Georgia"/>
-                          <w:color w:val="E7E6E6" w:themeColor="background2"/>
-                          <w:sz w:val="28"/>
-                          <w:szCs w:val="28"/>
-                          <w:lang w:val="en-US"/>
-                        </w:rPr>
-                      </w:pPr>
-                      <w:r>
-                        <w:rPr>
-                          <w:rFonts w:ascii="Georgia" w:hAnsi="Georgia"/>
-                          <w:color w:val="E7E6E6" w:themeColor="background2"/>
-                          <w:sz w:val="28"/>
-                          <w:szCs w:val="28"/>
-                          <w:lang w:val="en-US"/>
-                        </w:rPr>
-                        <w:t>Electro swing</w:t>
-                      </w:r>
-                    </w:p>
-                    <w:p>
-                      <w:pPr>
-                        <w:jc w:val="center"/>
-                        <w:rPr>
-                          <w:rFonts w:ascii="Georgia" w:hAnsi="Georgia"/>
-                          <w:color w:val="D0CECE" w:themeColor="background2" w:themeShade="E6"/>
-                          <w:sz w:val="28"/>
-                          <w:szCs w:val="28"/>
-                          <w:lang w:val="en-US"/>
-                        </w:rPr>
-                      </w:pPr>
                     </w:p>
                     <w:p>
                       <w:pPr>
@@ -1761,7 +1933,7 @@
         <w:spacing w:line="276" w:lineRule="auto"/>
         <w:rPr>
           <w:rFonts w:ascii="Georgia" w:hAnsi="Georgia"/>
-          <w:color w:val="BF8F00" w:themeColor="accent4" w:themeShade="BF"/>
+          <w:color w:val="BFBFBF" w:themeColor="background1" w:themeShade="BF"/>
           <w:sz w:val="28"/>
           <w:szCs w:val="28"/>
           <w:lang w:val="en-US"/>
@@ -1772,7 +1944,7 @@
           <w:rPr>
             <w:rStyle w:val="a3"/>
             <w:rFonts w:ascii="Georgia" w:hAnsi="Georgia"/>
-            <w:color w:val="BF8F00" w:themeColor="accent4" w:themeShade="BF"/>
+            <w:color w:val="BFBFBF" w:themeColor="background1" w:themeShade="BF"/>
             <w:sz w:val="28"/>
             <w:szCs w:val="28"/>
             <w:u w:val="none"/>
@@ -1786,8 +1958,9 @@
       <w:pPr>
         <w:spacing w:line="276" w:lineRule="auto"/>
         <w:rPr>
-          <w:rFonts w:ascii="Georgia" w:hAnsi="Georgia"/>
-          <w:color w:val="BF8F00" w:themeColor="accent4" w:themeShade="BF"/>
+          <w:rStyle w:val="a3"/>
+          <w:rFonts w:ascii="Georgia" w:hAnsi="Georgia"/>
+          <w:color w:val="40592E"/>
           <w:sz w:val="28"/>
           <w:szCs w:val="28"/>
           <w:lang w:val="en-US"/>
@@ -1798,10 +1971,9 @@
           <w:rPr>
             <w:rStyle w:val="a3"/>
             <w:rFonts w:ascii="Georgia" w:hAnsi="Georgia"/>
-            <w:color w:val="BF8F00" w:themeColor="accent4" w:themeShade="BF"/>
+            <w:color w:val="40592E"/>
             <w:sz w:val="28"/>
             <w:szCs w:val="28"/>
-            <w:u w:val="none"/>
             <w:lang w:val="en-US"/>
           </w:rPr>
           <w:t>Portfolio</w:t>
@@ -1815,9 +1987,10 @@
           <w:rFonts w:ascii="Georgia" w:hAnsi="Georgia"/>
           <w:b/>
           <w:bCs/>
-          <w:color w:val="689BE6"/>
-          <w:sz w:val="36"/>
-          <w:szCs w:val="36"/>
+          <w:color w:val="3D6093"/>
+          <w:sz w:val="32"/>
+          <w:szCs w:val="32"/>
+          <w:u w:val="single"/>
           <w:lang w:val="en-US"/>
         </w:rPr>
       </w:pPr>
@@ -1826,12 +1999,13 @@
           <w:rFonts w:ascii="Georgia" w:hAnsi="Georgia"/>
           <w:b/>
           <w:bCs/>
-          <w:color w:val="689BE6"/>
-          <w:sz w:val="36"/>
-          <w:szCs w:val="36"/>
-          <w:lang w:val="en-US"/>
-        </w:rPr>
-        <w:t>Education:</w:t>
+          <w:color w:val="3D6093"/>
+          <w:sz w:val="32"/>
+          <w:szCs w:val="32"/>
+          <w:u w:val="single"/>
+          <w:lang w:val="en-US"/>
+        </w:rPr>
+        <w:t>Work experience</w:t>
       </w:r>
     </w:p>
     <w:p>
@@ -1839,21 +2013,21 @@
         <w:spacing w:line="276" w:lineRule="auto"/>
         <w:rPr>
           <w:rFonts w:ascii="Georgia" w:hAnsi="Georgia"/>
-          <w:color w:val="D0CECE" w:themeColor="background2" w:themeShade="E6"/>
-          <w:sz w:val="28"/>
-          <w:szCs w:val="28"/>
-          <w:lang w:val="en-US"/>
-        </w:rPr>
-      </w:pPr>
-      <w:r>
-        <w:rPr>
-          <w:rFonts w:ascii="Georgia" w:hAnsi="Georgia"/>
-          <w:color w:val="D0CECE" w:themeColor="background2" w:themeShade="E6"/>
-          <w:sz w:val="28"/>
-          <w:szCs w:val="28"/>
-          <w:lang w:val="en-US"/>
-        </w:rPr>
-        <w:t xml:space="preserve">The University of Information Technology </w:t>
+          <w:color w:val="D9D9D9" w:themeColor="background1" w:themeShade="D9"/>
+          <w:sz w:val="28"/>
+          <w:szCs w:val="28"/>
+          <w:lang w:val="en-US"/>
+        </w:rPr>
+      </w:pPr>
+      <w:r>
+        <w:rPr>
+          <w:rFonts w:ascii="Georgia" w:hAnsi="Georgia"/>
+          <w:color w:val="D9D9D9" w:themeColor="background1" w:themeShade="D9"/>
+          <w:sz w:val="28"/>
+          <w:szCs w:val="28"/>
+          <w:lang w:val="en-US"/>
+        </w:rPr>
+        <w:t>Teacher of Unity3D/C# (09.2019 – 11.2019)</w:t>
       </w:r>
     </w:p>
     <w:p>
@@ -1861,65 +2035,90 @@
         <w:spacing w:line="276" w:lineRule="auto"/>
         <w:rPr>
           <w:rFonts w:ascii="Georgia" w:hAnsi="Georgia"/>
-          <w:color w:val="D0CECE" w:themeColor="background2" w:themeShade="E6"/>
-          <w:sz w:val="28"/>
-          <w:szCs w:val="28"/>
-          <w:lang w:val="en-US"/>
-        </w:rPr>
-      </w:pPr>
-      <w:r>
-        <w:rPr>
-          <w:rFonts w:ascii="Georgia" w:hAnsi="Georgia"/>
-          <w:color w:val="D0CECE" w:themeColor="background2" w:themeShade="E6"/>
-          <w:sz w:val="28"/>
-          <w:szCs w:val="28"/>
-          <w:lang w:val="en-US"/>
-        </w:rPr>
-        <w:t xml:space="preserve">and Management in </w:t>
-      </w:r>
+          <w:i/>
+          <w:iCs/>
+          <w:color w:val="BFBFBF" w:themeColor="background1" w:themeShade="BF"/>
+          <w:sz w:val="24"/>
+          <w:szCs w:val="24"/>
+          <w:lang w:val="en-US"/>
+        </w:rPr>
+      </w:pPr>
       <w:proofErr w:type="spellStart"/>
       <w:r>
         <w:rPr>
           <w:rFonts w:ascii="Georgia" w:hAnsi="Georgia"/>
-          <w:color w:val="D0CECE" w:themeColor="background2" w:themeShade="E6"/>
-          <w:sz w:val="28"/>
-          <w:szCs w:val="28"/>
-          <w:lang w:val="en-US"/>
-        </w:rPr>
-        <w:t>Rzeszów</w:t>
+          <w:i/>
+          <w:iCs/>
+          <w:color w:val="BFBFBF" w:themeColor="background1" w:themeShade="BF"/>
+          <w:sz w:val="24"/>
+          <w:szCs w:val="24"/>
+          <w:lang w:val="en-US"/>
+        </w:rPr>
+        <w:t>Codefun</w:t>
       </w:r>
       <w:proofErr w:type="spellEnd"/>
-      <w:r>
-        <w:rPr>
-          <w:rFonts w:ascii="Georgia" w:hAnsi="Georgia"/>
-          <w:color w:val="D0CECE" w:themeColor="background2" w:themeShade="E6"/>
-          <w:sz w:val="28"/>
-          <w:szCs w:val="28"/>
-          <w:lang w:val="en-US"/>
-        </w:rPr>
-        <w:t xml:space="preserve"> </w:t>
-      </w:r>
-      <w:r>
-        <w:rPr>
-          <w:rFonts w:ascii="Georgia" w:hAnsi="Georgia"/>
-          <w:color w:val="D0CECE" w:themeColor="background2" w:themeShade="E6"/>
-          <w:sz w:val="28"/>
-          <w:szCs w:val="28"/>
-          <w:lang w:val="en-US"/>
-        </w:rPr>
-        <w:t>(2017 – now)</w:t>
-      </w:r>
     </w:p>
     <w:p>
       <w:pPr>
         <w:spacing w:line="276" w:lineRule="auto"/>
         <w:rPr>
           <w:rFonts w:ascii="Georgia" w:hAnsi="Georgia"/>
+          <w:color w:val="D9D9D9" w:themeColor="background1" w:themeShade="D9"/>
+          <w:sz w:val="28"/>
+          <w:szCs w:val="28"/>
+          <w:lang w:val="en-US"/>
+        </w:rPr>
+      </w:pPr>
+      <w:r>
+        <w:rPr>
+          <w:rFonts w:ascii="Georgia" w:hAnsi="Georgia"/>
+          <w:color w:val="D9D9D9" w:themeColor="background1" w:themeShade="D9"/>
+          <w:sz w:val="28"/>
+          <w:szCs w:val="28"/>
+          <w:lang w:val="en-US"/>
+        </w:rPr>
+        <w:t>Junior System Administrator (05.2019 – 08.2019)</w:t>
+      </w:r>
+    </w:p>
+    <w:p>
+      <w:pPr>
+        <w:spacing w:line="276" w:lineRule="auto"/>
+        <w:rPr>
+          <w:rFonts w:ascii="Georgia" w:hAnsi="Georgia"/>
+          <w:i/>
+          <w:iCs/>
+          <w:color w:val="BFBFBF" w:themeColor="background1" w:themeShade="BF"/>
+          <w:sz w:val="24"/>
+          <w:szCs w:val="24"/>
+          <w:lang w:val="en-US"/>
+        </w:rPr>
+      </w:pPr>
+      <w:proofErr w:type="spellStart"/>
+      <w:r>
+        <w:rPr>
+          <w:rFonts w:ascii="Georgia" w:hAnsi="Georgia"/>
+          <w:i/>
+          <w:iCs/>
+          <w:color w:val="BFBFBF" w:themeColor="background1" w:themeShade="BF"/>
+          <w:sz w:val="24"/>
+          <w:szCs w:val="24"/>
+          <w:lang w:val="en-US"/>
+        </w:rPr>
+        <w:t>Citynet</w:t>
+      </w:r>
+      <w:proofErr w:type="spellEnd"/>
+    </w:p>
+    <w:p>
+      <w:pPr>
+        <w:spacing w:line="276" w:lineRule="auto"/>
+        <w:rPr>
+          <w:rFonts w:ascii="Georgia" w:hAnsi="Georgia"/>
           <w:b/>
           <w:bCs/>
-          <w:color w:val="689BE6"/>
-          <w:sz w:val="36"/>
-          <w:szCs w:val="36"/>
+          <w:color w:val="3D6093"/>
+          <w:sz w:val="32"/>
+          <w:szCs w:val="32"/>
+          <w:u w:val="single"/>
           <w:lang w:val="en-US"/>
         </w:rPr>
       </w:pPr>
@@ -1928,9 +2127,104 @@
           <w:rFonts w:ascii="Georgia" w:hAnsi="Georgia"/>
           <w:b/>
           <w:bCs/>
-          <w:color w:val="689BE6"/>
-          <w:sz w:val="36"/>
-          <w:szCs w:val="36"/>
+          <w:color w:val="3D6093"/>
+          <w:sz w:val="32"/>
+          <w:szCs w:val="32"/>
+          <w:u w:val="single"/>
+          <w:lang w:val="en-US"/>
+        </w:rPr>
+        <w:t>Education</w:t>
+      </w:r>
+    </w:p>
+    <w:p>
+      <w:pPr>
+        <w:spacing w:line="276" w:lineRule="auto"/>
+        <w:rPr>
+          <w:rFonts w:ascii="Georgia" w:hAnsi="Georgia"/>
+          <w:color w:val="BFBFBF" w:themeColor="background1" w:themeShade="BF"/>
+          <w:sz w:val="28"/>
+          <w:szCs w:val="28"/>
+          <w:lang w:val="en-US"/>
+        </w:rPr>
+      </w:pPr>
+      <w:r>
+        <w:rPr>
+          <w:rFonts w:ascii="Georgia" w:hAnsi="Georgia"/>
+          <w:color w:val="BFBFBF" w:themeColor="background1" w:themeShade="BF"/>
+          <w:sz w:val="28"/>
+          <w:szCs w:val="28"/>
+          <w:lang w:val="en-US"/>
+        </w:rPr>
+        <w:t xml:space="preserve">The University of Information Technology </w:t>
+      </w:r>
+    </w:p>
+    <w:p>
+      <w:pPr>
+        <w:spacing w:line="276" w:lineRule="auto"/>
+        <w:rPr>
+          <w:rFonts w:ascii="Georgia" w:hAnsi="Georgia"/>
+          <w:color w:val="BFBFBF" w:themeColor="background1" w:themeShade="BF"/>
+          <w:sz w:val="28"/>
+          <w:szCs w:val="28"/>
+          <w:lang w:val="en-US"/>
+        </w:rPr>
+      </w:pPr>
+      <w:r>
+        <w:rPr>
+          <w:rFonts w:ascii="Georgia" w:hAnsi="Georgia"/>
+          <w:color w:val="BFBFBF" w:themeColor="background1" w:themeShade="BF"/>
+          <w:sz w:val="28"/>
+          <w:szCs w:val="28"/>
+          <w:lang w:val="en-US"/>
+        </w:rPr>
+        <w:t xml:space="preserve">and Management in </w:t>
+      </w:r>
+      <w:proofErr w:type="spellStart"/>
+      <w:r>
+        <w:rPr>
+          <w:rFonts w:ascii="Georgia" w:hAnsi="Georgia"/>
+          <w:color w:val="BFBFBF" w:themeColor="background1" w:themeShade="BF"/>
+          <w:sz w:val="28"/>
+          <w:szCs w:val="28"/>
+          <w:lang w:val="en-US"/>
+        </w:rPr>
+        <w:t>Rzeszów</w:t>
+      </w:r>
+      <w:proofErr w:type="spellEnd"/>
+      <w:r>
+        <w:rPr>
+          <w:rFonts w:ascii="Georgia" w:hAnsi="Georgia"/>
+          <w:color w:val="BFBFBF" w:themeColor="background1" w:themeShade="BF"/>
+          <w:sz w:val="28"/>
+          <w:szCs w:val="28"/>
+          <w:lang w:val="en-US"/>
+        </w:rPr>
+        <w:t xml:space="preserve"> (2017 – now)</w:t>
+      </w:r>
+    </w:p>
+    <w:p>
+      <w:pPr>
+        <w:spacing w:line="276" w:lineRule="auto"/>
+        <w:rPr>
+          <w:rFonts w:ascii="Georgia" w:hAnsi="Georgia"/>
+          <w:b/>
+          <w:bCs/>
+          <w:color w:val="3D6093"/>
+          <w:sz w:val="32"/>
+          <w:szCs w:val="32"/>
+          <w:u w:val="single"/>
+          <w:lang w:val="en-US"/>
+        </w:rPr>
+      </w:pPr>
+      <w:r>
+        <w:rPr>
+          <w:rFonts w:ascii="Georgia" w:hAnsi="Georgia"/>
+          <w:b/>
+          <w:bCs/>
+          <w:color w:val="3D6093"/>
+          <w:sz w:val="32"/>
+          <w:szCs w:val="32"/>
+          <w:u w:val="single"/>
           <w:lang w:val="en-US"/>
         </w:rPr>
         <w:t>Projects</w:t>
@@ -1946,7 +2240,7 @@
         <w:spacing w:line="276" w:lineRule="auto"/>
         <w:rPr>
           <w:rFonts w:ascii="Georgia" w:hAnsi="Georgia"/>
-          <w:color w:val="D0CECE" w:themeColor="background2" w:themeShade="E6"/>
+          <w:color w:val="D9D9D9" w:themeColor="background1" w:themeShade="D9"/>
           <w:sz w:val="28"/>
           <w:szCs w:val="28"/>
           <w:lang w:val="en-US"/>
@@ -1956,23 +2250,23 @@
       <w:r>
         <w:rPr>
           <w:rFonts w:ascii="Georgia" w:hAnsi="Georgia"/>
-          <w:color w:val="D0CECE" w:themeColor="background2" w:themeShade="E6"/>
-          <w:sz w:val="28"/>
-          <w:szCs w:val="28"/>
-          <w:lang w:val="en-US"/>
-        </w:rPr>
-        <w:t>Project_Galaxy</w:t>
+          <w:color w:val="D9D9D9" w:themeColor="background1" w:themeShade="D9"/>
+          <w:sz w:val="28"/>
+          <w:szCs w:val="28"/>
+          <w:lang w:val="en-US"/>
+        </w:rPr>
+        <w:t>AimTree</w:t>
       </w:r>
       <w:proofErr w:type="spellEnd"/>
       <w:r>
         <w:rPr>
           <w:rFonts w:ascii="Georgia" w:hAnsi="Georgia"/>
-          <w:color w:val="D0CECE" w:themeColor="background2" w:themeShade="E6"/>
-          <w:sz w:val="28"/>
-          <w:szCs w:val="28"/>
-          <w:lang w:val="en-US"/>
-        </w:rPr>
-        <w:t xml:space="preserve"> (Unity, C#)</w:t>
+          <w:color w:val="D9D9D9" w:themeColor="background1" w:themeShade="D9"/>
+          <w:sz w:val="28"/>
+          <w:szCs w:val="28"/>
+          <w:lang w:val="en-US"/>
+        </w:rPr>
+        <w:t xml:space="preserve"> (Dart, HTML5/CSS3)</w:t>
       </w:r>
     </w:p>
     <w:p>
@@ -1985,7 +2279,7 @@
         <w:spacing w:line="276" w:lineRule="auto"/>
         <w:rPr>
           <w:rFonts w:ascii="Georgia" w:hAnsi="Georgia"/>
-          <w:color w:val="D0CECE" w:themeColor="background2" w:themeShade="E6"/>
+          <w:color w:val="D9D9D9" w:themeColor="background1" w:themeShade="D9"/>
           <w:sz w:val="28"/>
           <w:szCs w:val="28"/>
           <w:lang w:val="en-US"/>
@@ -1995,23 +2289,43 @@
       <w:r>
         <w:rPr>
           <w:rFonts w:ascii="Georgia" w:hAnsi="Georgia"/>
-          <w:color w:val="D0CECE" w:themeColor="background2" w:themeShade="E6"/>
-          <w:sz w:val="28"/>
-          <w:szCs w:val="28"/>
-          <w:lang w:val="en-US"/>
-        </w:rPr>
-        <w:t>TCompressor</w:t>
+          <w:color w:val="D9D9D9" w:themeColor="background1" w:themeShade="D9"/>
+          <w:sz w:val="28"/>
+          <w:szCs w:val="28"/>
+          <w:lang w:val="en-US"/>
+        </w:rPr>
+        <w:t>AnonyQuestions</w:t>
       </w:r>
       <w:proofErr w:type="spellEnd"/>
       <w:r>
         <w:rPr>
           <w:rFonts w:ascii="Georgia" w:hAnsi="Georgia"/>
-          <w:color w:val="D0CECE" w:themeColor="background2" w:themeShade="E6"/>
-          <w:sz w:val="28"/>
-          <w:szCs w:val="28"/>
-          <w:lang w:val="en-US"/>
-        </w:rPr>
-        <w:t xml:space="preserve"> (WPF, C#)</w:t>
+          <w:color w:val="D9D9D9" w:themeColor="background1" w:themeShade="D9"/>
+          <w:sz w:val="28"/>
+          <w:szCs w:val="28"/>
+          <w:lang w:val="en-US"/>
+        </w:rPr>
+        <w:t xml:space="preserve"> (Golang</w:t>
+      </w:r>
+      <w:r>
+        <w:rPr>
+          <w:rFonts w:ascii="Georgia" w:hAnsi="Georgia"/>
+          <w:color w:val="D9D9D9" w:themeColor="background1" w:themeShade="D9"/>
+          <w:sz w:val="28"/>
+          <w:szCs w:val="28"/>
+          <w:lang w:val="en-US"/>
+        </w:rPr>
+        <w:t>, MySQL</w:t>
+      </w:r>
+      <w:r>
+        <w:rPr>
+          <w:rFonts w:ascii="Georgia" w:hAnsi="Georgia"/>
+          <w:color w:val="D9D9D9" w:themeColor="background1" w:themeShade="D9"/>
+          <w:sz w:val="28"/>
+          <w:szCs w:val="28"/>
+          <w:lang w:val="en-US"/>
+        </w:rPr>
+        <w:t>)</w:t>
       </w:r>
     </w:p>
     <w:p>
@@ -2024,7 +2338,7 @@
         <w:spacing w:line="276" w:lineRule="auto"/>
         <w:rPr>
           <w:rFonts w:ascii="Georgia" w:hAnsi="Georgia"/>
-          <w:color w:val="D0CECE" w:themeColor="background2" w:themeShade="E6"/>
+          <w:color w:val="D9D9D9" w:themeColor="background1" w:themeShade="D9"/>
           <w:sz w:val="28"/>
           <w:szCs w:val="28"/>
           <w:lang w:val="en-US"/>
@@ -2034,35 +2348,183 @@
       <w:r>
         <w:rPr>
           <w:rFonts w:ascii="Georgia" w:hAnsi="Georgia"/>
-          <w:color w:val="D0CECE" w:themeColor="background2" w:themeShade="E6"/>
-          <w:sz w:val="28"/>
-          <w:szCs w:val="28"/>
-          <w:lang w:val="en-US"/>
-        </w:rPr>
-        <w:t>simple_ds</w:t>
+          <w:color w:val="D9D9D9" w:themeColor="background1" w:themeShade="D9"/>
+          <w:sz w:val="28"/>
+          <w:szCs w:val="28"/>
+          <w:lang w:val="en-US"/>
+        </w:rPr>
+        <w:t>AnonyChat</w:t>
       </w:r>
       <w:proofErr w:type="spellEnd"/>
       <w:r>
         <w:rPr>
           <w:rFonts w:ascii="Georgia" w:hAnsi="Georgia"/>
-          <w:color w:val="D0CECE" w:themeColor="background2" w:themeShade="E6"/>
-          <w:sz w:val="28"/>
-          <w:szCs w:val="28"/>
-          <w:lang w:val="en-US"/>
-        </w:rPr>
-        <w:t xml:space="preserve"> (C#)</w:t>
+          <w:color w:val="D9D9D9" w:themeColor="background1" w:themeShade="D9"/>
+          <w:sz w:val="28"/>
+          <w:szCs w:val="28"/>
+          <w:lang w:val="en-US"/>
+        </w:rPr>
+        <w:t xml:space="preserve"> </w:t>
+      </w:r>
+      <w:r>
+        <w:rPr>
+          <w:rFonts w:ascii="Georgia" w:hAnsi="Georgia"/>
+          <w:color w:val="D9D9D9" w:themeColor="background1" w:themeShade="D9"/>
+          <w:sz w:val="28"/>
+          <w:szCs w:val="28"/>
+          <w:lang w:val="en-US"/>
+        </w:rPr>
+        <w:t>(Golang, MySQL)</w:t>
       </w:r>
     </w:p>
     <w:p>
       <w:pPr>
+        <w:pStyle w:val="a5"/>
+        <w:numPr>
+          <w:ilvl w:val="0"/>
+          <w:numId w:val="1"/>
+        </w:numPr>
+        <w:spacing w:line="276" w:lineRule="auto"/>
+        <w:rPr>
+          <w:rFonts w:ascii="Georgia" w:hAnsi="Georgia"/>
+          <w:color w:val="D9D9D9" w:themeColor="background1" w:themeShade="D9"/>
+          <w:sz w:val="28"/>
+          <w:szCs w:val="28"/>
+          <w:lang w:val="en-US"/>
+        </w:rPr>
+      </w:pPr>
+      <w:proofErr w:type="spellStart"/>
+      <w:r>
+        <w:rPr>
+          <w:rFonts w:ascii="Georgia" w:hAnsi="Georgia"/>
+          <w:color w:val="D9D9D9" w:themeColor="background1" w:themeShade="D9"/>
+          <w:sz w:val="28"/>
+          <w:szCs w:val="28"/>
+          <w:lang w:val="en-US"/>
+        </w:rPr>
+        <w:t>Project_Galaxy</w:t>
+      </w:r>
+      <w:proofErr w:type="spellEnd"/>
+      <w:r>
+        <w:rPr>
+          <w:rFonts w:ascii="Georgia" w:hAnsi="Georgia"/>
+          <w:color w:val="D9D9D9" w:themeColor="background1" w:themeShade="D9"/>
+          <w:sz w:val="28"/>
+          <w:szCs w:val="28"/>
+          <w:lang w:val="en-US"/>
+        </w:rPr>
+        <w:t xml:space="preserve"> (Unity</w:t>
+      </w:r>
+      <w:r>
+        <w:rPr>
+          <w:rFonts w:ascii="Georgia" w:hAnsi="Georgia"/>
+          <w:color w:val="D9D9D9" w:themeColor="background1" w:themeShade="D9"/>
+          <w:sz w:val="28"/>
+          <w:szCs w:val="28"/>
+          <w:lang w:val="en-US"/>
+        </w:rPr>
+        <w:t>3D</w:t>
+      </w:r>
+      <w:r>
+        <w:rPr>
+          <w:rFonts w:ascii="Georgia" w:hAnsi="Georgia"/>
+          <w:color w:val="D9D9D9" w:themeColor="background1" w:themeShade="D9"/>
+          <w:sz w:val="28"/>
+          <w:szCs w:val="28"/>
+          <w:lang w:val="en-US"/>
+        </w:rPr>
+        <w:t>, C#)</w:t>
+      </w:r>
+    </w:p>
+    <w:p>
+      <w:pPr>
+        <w:pStyle w:val="a5"/>
+        <w:numPr>
+          <w:ilvl w:val="0"/>
+          <w:numId w:val="1"/>
+        </w:numPr>
+        <w:spacing w:line="276" w:lineRule="auto"/>
+        <w:rPr>
+          <w:rFonts w:ascii="Georgia" w:hAnsi="Georgia"/>
+          <w:color w:val="D9D9D9" w:themeColor="background1" w:themeShade="D9"/>
+          <w:sz w:val="28"/>
+          <w:szCs w:val="28"/>
+          <w:lang w:val="en-US"/>
+        </w:rPr>
+      </w:pPr>
+      <w:proofErr w:type="spellStart"/>
+      <w:r>
+        <w:rPr>
+          <w:rFonts w:ascii="Georgia" w:hAnsi="Georgia"/>
+          <w:color w:val="D9D9D9" w:themeColor="background1" w:themeShade="D9"/>
+          <w:sz w:val="28"/>
+          <w:szCs w:val="28"/>
+          <w:lang w:val="en-US"/>
+        </w:rPr>
+        <w:t>TCompressor</w:t>
+      </w:r>
+      <w:proofErr w:type="spellEnd"/>
+      <w:r>
+        <w:rPr>
+          <w:rFonts w:ascii="Georgia" w:hAnsi="Georgia"/>
+          <w:color w:val="D9D9D9" w:themeColor="background1" w:themeShade="D9"/>
+          <w:sz w:val="28"/>
+          <w:szCs w:val="28"/>
+          <w:lang w:val="en-US"/>
+        </w:rPr>
+        <w:t xml:space="preserve"> (WPF, C#)</w:t>
+      </w:r>
+    </w:p>
+    <w:p>
+      <w:pPr>
+        <w:pStyle w:val="a5"/>
+        <w:numPr>
+          <w:ilvl w:val="0"/>
+          <w:numId w:val="1"/>
+        </w:numPr>
+        <w:spacing w:line="276" w:lineRule="auto"/>
+        <w:rPr>
+          <w:rFonts w:ascii="Georgia" w:hAnsi="Georgia"/>
+          <w:color w:val="D9D9D9" w:themeColor="background1" w:themeShade="D9"/>
+          <w:sz w:val="28"/>
+          <w:szCs w:val="28"/>
+          <w:lang w:val="en-US"/>
+        </w:rPr>
+      </w:pPr>
+      <w:proofErr w:type="spellStart"/>
+      <w:r>
+        <w:rPr>
+          <w:rFonts w:ascii="Georgia" w:hAnsi="Georgia"/>
+          <w:color w:val="D9D9D9" w:themeColor="background1" w:themeShade="D9"/>
+          <w:sz w:val="28"/>
+          <w:szCs w:val="28"/>
+          <w:lang w:val="en-US"/>
+        </w:rPr>
+        <w:t>simple_ds</w:t>
+      </w:r>
+      <w:proofErr w:type="spellEnd"/>
+      <w:r>
+        <w:rPr>
+          <w:rFonts w:ascii="Georgia" w:hAnsi="Georgia"/>
+          <w:color w:val="D9D9D9" w:themeColor="background1" w:themeShade="D9"/>
+          <w:sz w:val="28"/>
+          <w:szCs w:val="28"/>
+          <w:lang w:val="en-US"/>
+        </w:rPr>
+        <w:t xml:space="preserve"> (C#)</w:t>
+      </w:r>
+    </w:p>
+    <w:p>
+      <w:pPr>
         <w:spacing w:line="276" w:lineRule="auto"/>
         <w:rPr>
           <w:rFonts w:ascii="Georgia" w:hAnsi="Georgia"/>
           <w:b/>
           <w:bCs/>
-          <w:color w:val="689BE6"/>
-          <w:sz w:val="36"/>
-          <w:szCs w:val="36"/>
+          <w:color w:val="3D6093"/>
+          <w:sz w:val="32"/>
+          <w:szCs w:val="32"/>
+          <w:u w:val="single"/>
           <w:lang w:val="en-US"/>
         </w:rPr>
       </w:pPr>
@@ -2071,9 +2533,10 @@
           <w:rFonts w:ascii="Georgia" w:hAnsi="Georgia"/>
           <w:b/>
           <w:bCs/>
-          <w:color w:val="689BE6"/>
-          <w:sz w:val="36"/>
-          <w:szCs w:val="36"/>
+          <w:color w:val="3D6093"/>
+          <w:sz w:val="32"/>
+          <w:szCs w:val="32"/>
+          <w:u w:val="single"/>
           <w:lang w:val="en-US"/>
         </w:rPr>
         <w:t>Side activities</w:t>
@@ -2083,26 +2546,9 @@
       <w:pPr>
         <w:spacing w:line="276" w:lineRule="auto"/>
         <w:rPr>
-          <w:color w:val="D0CECE" w:themeColor="background2" w:themeShade="E6"/>
-          <w:sz w:val="28"/>
-          <w:szCs w:val="28"/>
-          <w:lang w:val="en-US"/>
-        </w:rPr>
-      </w:pPr>
-      <w:r>
-        <w:rPr>
-          <w:color w:val="D0CECE" w:themeColor="background2" w:themeShade="E6"/>
-          <w:sz w:val="28"/>
-          <w:szCs w:val="28"/>
-          <w:lang w:val="en-US"/>
-        </w:rPr>
-        <w:t>Google #Code 2019</w:t>
-      </w:r>
-    </w:p>
-    <w:p>
-      <w:pPr>
-        <w:rPr>
-          <w:color w:val="D0CECE" w:themeColor="background2" w:themeShade="E6"/>
+          <w:color w:val="BFBFBF" w:themeColor="background1" w:themeShade="BF"/>
+          <w:sz w:val="28"/>
+          <w:szCs w:val="28"/>
           <w:lang w:val="en-US"/>
         </w:rPr>
       </w:pPr>
@@ -2117,13 +2563,13 @@
         <mc:AlternateContent>
           <mc:Choice Requires="wps">
             <w:drawing>
-              <wp:anchor distT="45720" distB="45720" distL="114300" distR="114300" simplePos="0" relativeHeight="251662336" behindDoc="0" locked="0" layoutInCell="1" allowOverlap="1" wp14:anchorId="335CDDFC" wp14:editId="543AA6DE">
+              <wp:anchor distT="45720" distB="45720" distL="114300" distR="114300" simplePos="0" relativeHeight="251662336" behindDoc="0" locked="0" layoutInCell="1" allowOverlap="1" wp14:anchorId="335CDDFC" wp14:editId="5ADCA7DF">
                 <wp:simplePos x="0" y="0"/>
                 <wp:positionH relativeFrom="margin">
                   <wp:align>left</wp:align>
                 </wp:positionH>
                 <wp:positionV relativeFrom="paragraph">
-                  <wp:posOffset>2602230</wp:posOffset>
+                  <wp:posOffset>801370</wp:posOffset>
                 </wp:positionV>
                 <wp:extent cx="6838950" cy="476250"/>
                 <wp:effectExtent l="0" t="0" r="0" b="0"/>
@@ -2166,6 +2612,7 @@
                                 <w:lang w:val="en-US"/>
                               </w:rPr>
                             </w:pPr>
+                            <w:bookmarkStart w:id="0" w:name="_GoBack"/>
                             <w:r>
                               <w:rPr>
                                 <w:color w:val="E7E6E6" w:themeColor="background2"/>
@@ -2175,6 +2622,7 @@
                               </w:rPr>
                               <w:t>I hereby give consent for my personal data included in my application to be processed for the purposes of the recruitment process under the European Parliament's and Council of the European Union Regulation on the Protection of Natural Persons as of 27 April 2016, with regard to the processing of personal data and on the free movement of such data, and repealing Directive 95/46/EC (Data Protection Directive)</w:t>
                             </w:r>
+                            <w:bookmarkEnd w:id="0"/>
                           </w:p>
                         </w:txbxContent>
                       </wps:txbx>
@@ -2195,7 +2643,7 @@
           </mc:Choice>
           <mc:Fallback>
             <w:pict>
-              <v:shape w14:anchorId="335CDDFC" id="_x0000_s1027" type="#_x0000_t202" style="position:absolute;margin-left:0;margin-top:204.9pt;width:538.5pt;height:37.5pt;z-index:251662336;visibility:visible;mso-wrap-style:square;mso-width-percent:0;mso-height-percent:0;mso-wrap-distance-left:9pt;mso-wrap-distance-top:3.6pt;mso-wrap-distance-right:9pt;mso-wrap-distance-bottom:3.6pt;mso-position-horizontal:left;mso-position-horizontal-relative:margin;mso-position-vertical:absolute;mso-position-vertical-relative:text;mso-width-percent:0;mso-height-percent:0;mso-width-relative:margin;mso-height-relative:margin;v-text-anchor:top" o:gfxdata="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" filled="f" stroked="f">
+              <v:shape w14:anchorId="335CDDFC" id="_x0000_s1027" type="#_x0000_t202" style="position:absolute;margin-left:0;margin-top:63.1pt;width:538.5pt;height:37.5pt;z-index:251662336;visibility:visible;mso-wrap-style:square;mso-width-percent:0;mso-height-percent:0;mso-wrap-distance-left:9pt;mso-wrap-distance-top:3.6pt;mso-wrap-distance-right:9pt;mso-wrap-distance-bottom:3.6pt;mso-position-horizontal:left;mso-position-horizontal-relative:margin;mso-position-vertical:absolute;mso-position-vertical-relative:text;mso-width-percent:0;mso-height-percent:0;mso-width-relative:margin;mso-height-relative:margin;v-text-anchor:top" o:gfxdata="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" filled="f" stroked="f">
                 <v:textbox>
                   <w:txbxContent>
                     <w:p>
@@ -2208,6 +2656,7 @@
                           <w:lang w:val="en-US"/>
                         </w:rPr>
                       </w:pPr>
+                      <w:bookmarkStart w:id="1" w:name="_GoBack"/>
                       <w:r>
                         <w:rPr>
                           <w:color w:val="E7E6E6" w:themeColor="background2"/>
@@ -2217,6 +2666,7 @@
                         </w:rPr>
                         <w:t>I hereby give consent for my personal data included in my application to be processed for the purposes of the recruitment process under the European Parliament's and Council of the European Union Regulation on the Protection of Natural Persons as of 27 April 2016, with regard to the processing of personal data and on the free movement of such data, and repealing Directive 95/46/EC (Data Protection Directive)</w:t>
                       </w:r>
+                      <w:bookmarkEnd w:id="1"/>
                     </w:p>
                   </w:txbxContent>
                 </v:textbox>
@@ -2225,6 +2675,15 @@
             </w:pict>
           </mc:Fallback>
         </mc:AlternateContent>
+      </w:r>
+      <w:r>
+        <w:rPr>
+          <w:color w:val="BFBFBF" w:themeColor="background1" w:themeShade="BF"/>
+          <w:sz w:val="28"/>
+          <w:szCs w:val="28"/>
+          <w:lang w:val="en-US"/>
+        </w:rPr>
+        <w:t>Google #Code 2019</w:t>
       </w:r>
     </w:p>
     <w:sectPr>
@@ -2375,7 +2834,7 @@
       </w:pPr>
     </w:pPrDefault>
   </w:docDefaults>
-  <w:latentStyles w:defLockedState="0" w:defUIPriority="99" w:defSemiHidden="0" w:defUnhideWhenUsed="0" w:defQFormat="0" w:count="376">
+  <w:latentStyles w:defLockedState="0" w:defUIPriority="99" w:defSemiHidden="0" w:defUnhideWhenUsed="0" w:defQFormat="0" w:count="377">
     <w:lsdException w:name="Normal" w:uiPriority="0" w:qFormat="1"/>
     <w:lsdException w:name="heading 1" w:uiPriority="9" w:qFormat="1"/>
     <w:lsdException w:name="heading 2" w:semiHidden="1" w:uiPriority="9" w:unhideWhenUsed="1" w:qFormat="1"/>
@@ -2752,6 +3211,7 @@
     <w:lsdException w:name="Hashtag" w:semiHidden="1" w:unhideWhenUsed="1"/>
     <w:lsdException w:name="Unresolved Mention" w:semiHidden="1" w:unhideWhenUsed="1"/>
     <w:lsdException w:name="Smart Link" w:semiHidden="1" w:unhideWhenUsed="1"/>
+    <w:lsdException w:name="Smart Link Error" w:semiHidden="1" w:unhideWhenUsed="1"/>
   </w:latentStyles>
   <w:style w:type="paragraph" w:default="1" w:styleId="a">
     <w:name w:val="Normal"/>

</xml_diff>